<commit_message>
Final Edits to Report
Wording, syntax, formatting
</commit_message>
<xml_diff>
--- a/HW_2_Cheng_Zheng_Wooten_Scheifler.docx
+++ b/HW_2_Cheng_Zheng_Wooten_Scheifler.docx
@@ -1,6 +1,6 @@
 
 <file path=word/document.xml><?xml version="1.0" encoding="utf-8"?>
-<w:document xmlns:wpc="http://schemas.microsoft.com/office/word/2010/wordprocessingCanvas" xmlns:mo="http://schemas.microsoft.com/office/mac/office/2008/main" xmlns:mc="http://schemas.openxmlformats.org/markup-compatibility/2006" xmlns:mv="urn:schemas-microsoft-com:mac:vml" xmlns:o="urn:schemas-microsoft-com:office:office" xmlns:r="http://schemas.openxmlformats.org/officeDocument/2006/relationships" xmlns:m="http://schemas.openxmlformats.org/officeDocument/2006/math" xmlns:v="urn:schemas-microsoft-com:vml" xmlns:wp14="http://schemas.microsoft.com/office/word/2010/wordprocessingDrawing" xmlns:wp="http://schemas.openxmlformats.org/drawingml/2006/wordprocessingDrawing" xmlns:w10="urn:schemas-microsoft-com:office:word" xmlns:w="http://schemas.openxmlformats.org/wordprocessingml/2006/main" xmlns:w14="http://schemas.microsoft.com/office/word/2010/wordml" xmlns:w15="http://schemas.microsoft.com/office/word/2012/wordml" xmlns:wpg="http://schemas.microsoft.com/office/word/2010/wordprocessingGroup" xmlns:wpi="http://schemas.microsoft.com/office/word/2010/wordprocessingInk" xmlns:wne="http://schemas.microsoft.com/office/word/2006/wordml" xmlns:wps="http://schemas.microsoft.com/office/word/2010/wordprocessingShape" mc:Ignorable="w14 w15 wp14">
+<w:document xmlns:wpc="http://schemas.microsoft.com/office/word/2010/wordprocessingCanvas" xmlns:cx="http://schemas.microsoft.com/office/drawing/2014/chartex" xmlns:cx1="http://schemas.microsoft.com/office/drawing/2015/9/8/chartex" xmlns:cx2="http://schemas.microsoft.com/office/drawing/2015/10/21/chartex" xmlns:cx3="http://schemas.microsoft.com/office/drawing/2016/5/9/chartex" xmlns:cx4="http://schemas.microsoft.com/office/drawing/2016/5/10/chartex" xmlns:cx5="http://schemas.microsoft.com/office/drawing/2016/5/11/chartex" xmlns:cx6="http://schemas.microsoft.com/office/drawing/2016/5/12/chartex" xmlns:cx7="http://schemas.microsoft.com/office/drawing/2016/5/13/chartex" xmlns:cx8="http://schemas.microsoft.com/office/drawing/2016/5/14/chartex" xmlns:mc="http://schemas.openxmlformats.org/markup-compatibility/2006" xmlns:aink="http://schemas.microsoft.com/office/drawing/2016/ink" xmlns:am3d="http://schemas.microsoft.com/office/drawing/2017/model3d" xmlns:o="urn:schemas-microsoft-com:office:office" xmlns:r="http://schemas.openxmlformats.org/officeDocument/2006/relationships" xmlns:m="http://schemas.openxmlformats.org/officeDocument/2006/math" xmlns:v="urn:schemas-microsoft-com:vml" xmlns:wp14="http://schemas.microsoft.com/office/word/2010/wordprocessingDrawing" xmlns:wp="http://schemas.openxmlformats.org/drawingml/2006/wordprocessingDrawing" xmlns:w10="urn:schemas-microsoft-com:office:word" xmlns:w="http://schemas.openxmlformats.org/wordprocessingml/2006/main" xmlns:w14="http://schemas.microsoft.com/office/word/2010/wordml" xmlns:w15="http://schemas.microsoft.com/office/word/2012/wordml" xmlns:w16cid="http://schemas.microsoft.com/office/word/2016/wordml/cid" xmlns:w16se="http://schemas.microsoft.com/office/word/2015/wordml/symex" xmlns:wpg="http://schemas.microsoft.com/office/word/2010/wordprocessingGroup" xmlns:wpi="http://schemas.microsoft.com/office/word/2010/wordprocessingInk" xmlns:wne="http://schemas.microsoft.com/office/word/2006/wordml" xmlns:wps="http://schemas.microsoft.com/office/word/2010/wordprocessingShape" mc:Ignorable="w14 w15 w16se w16cid wp14">
   <w:body>
     <w:p>
       <w:pPr>
@@ -14,7 +14,15 @@
         <w:rPr>
           <w:b/>
         </w:rPr>
-        <w:t>Text Analysis Homework 2: Edmunds Forums</w:t>
+        <w:t>Te</w:t>
+      </w:r>
+      <w:bookmarkStart w:id="0" w:name="_GoBack"/>
+      <w:bookmarkEnd w:id="0"/>
+      <w:r>
+        <w:rPr>
+          <w:b/>
+        </w:rPr>
+        <w:t>xt Analysis Homework 2: Edmunds Forums</w:t>
       </w:r>
     </w:p>
     <w:p>
@@ -36,13 +44,8 @@
       </w:r>
       <w:proofErr w:type="spellEnd"/>
       <w:r>
-        <w:t xml:space="preserve"> Zheng, Reece Wooten, Nick </w:t>
-      </w:r>
-      <w:proofErr w:type="spellStart"/>
-      <w:r>
-        <w:t>Scheifler</w:t>
-      </w:r>
-      <w:proofErr w:type="spellEnd"/>
+        <w:t xml:space="preserve"> Zheng, Reece Wooten, Nick Scheifler</w:t>
+      </w:r>
     </w:p>
     <w:p>
       <w:pPr>
@@ -66,20 +69,16 @@
       </w:r>
       <w:r>
         <w:rPr>
-          <w:rFonts w:ascii="Times New Roman" w:eastAsia="Times New Roman" w:hAnsi="Times New Roman" w:cs="Times New Roman"/>
-          <w:color w:val="222222"/>
-          <w:sz w:val="14"/>
-          <w:szCs w:val="14"/>
+          <w:rFonts w:eastAsia="Times New Roman"/>
+          <w:color w:val="222222"/>
           <w:highlight w:val="white"/>
         </w:rPr>
         <w:t xml:space="preserve"> </w:t>
       </w:r>
       <w:r>
         <w:rPr>
-          <w:rFonts w:ascii="Times New Roman" w:eastAsia="Times New Roman" w:hAnsi="Times New Roman" w:cs="Times New Roman"/>
-          <w:color w:val="222222"/>
-          <w:sz w:val="14"/>
-          <w:szCs w:val="14"/>
+          <w:rFonts w:eastAsia="Times New Roman"/>
+          <w:color w:val="222222"/>
           <w:highlight w:val="white"/>
         </w:rPr>
         <w:tab/>
@@ -166,8 +165,6 @@
         <w:spacing w:line="240" w:lineRule="auto"/>
         <w:rPr>
           <w:color w:val="222222"/>
-          <w:sz w:val="21"/>
-          <w:szCs w:val="21"/>
           <w:highlight w:val="white"/>
         </w:rPr>
       </w:pPr>
@@ -180,20 +177,16 @@
       </w:r>
       <w:r>
         <w:rPr>
-          <w:rFonts w:ascii="Times New Roman" w:eastAsia="Times New Roman" w:hAnsi="Times New Roman" w:cs="Times New Roman"/>
-          <w:color w:val="222222"/>
-          <w:sz w:val="14"/>
-          <w:szCs w:val="14"/>
+          <w:rFonts w:eastAsia="Times New Roman"/>
+          <w:color w:val="222222"/>
           <w:highlight w:val="white"/>
         </w:rPr>
         <w:t xml:space="preserve"> </w:t>
       </w:r>
       <w:r>
         <w:rPr>
-          <w:rFonts w:ascii="Times New Roman" w:eastAsia="Times New Roman" w:hAnsi="Times New Roman" w:cs="Times New Roman"/>
-          <w:color w:val="222222"/>
-          <w:sz w:val="14"/>
-          <w:szCs w:val="14"/>
+          <w:rFonts w:eastAsia="Times New Roman"/>
+          <w:color w:val="222222"/>
           <w:highlight w:val="white"/>
         </w:rPr>
         <w:tab/>
@@ -212,8 +205,6 @@
         <w:jc w:val="center"/>
         <w:rPr>
           <w:color w:val="222222"/>
-          <w:sz w:val="21"/>
-          <w:szCs w:val="21"/>
           <w:highlight w:val="white"/>
         </w:rPr>
       </w:pPr>
@@ -261,8 +252,6 @@
               <w:rPr>
                 <w:b/>
                 <w:color w:val="222222"/>
-                <w:sz w:val="21"/>
-                <w:szCs w:val="21"/>
                 <w:highlight w:val="white"/>
               </w:rPr>
             </w:pPr>
@@ -270,8 +259,6 @@
               <w:rPr>
                 <w:b/>
                 <w:color w:val="222222"/>
-                <w:sz w:val="21"/>
-                <w:szCs w:val="21"/>
                 <w:highlight w:val="white"/>
               </w:rPr>
               <w:t>Brand</w:t>
@@ -296,8 +283,6 @@
               <w:rPr>
                 <w:b/>
                 <w:color w:val="222222"/>
-                <w:sz w:val="21"/>
-                <w:szCs w:val="21"/>
                 <w:highlight w:val="white"/>
               </w:rPr>
             </w:pPr>
@@ -305,8 +290,6 @@
               <w:rPr>
                 <w:b/>
                 <w:color w:val="222222"/>
-                <w:sz w:val="21"/>
-                <w:szCs w:val="21"/>
                 <w:highlight w:val="white"/>
               </w:rPr>
               <w:t>Frequency</w:t>
@@ -336,16 +319,12 @@
               <w:spacing w:line="240" w:lineRule="auto"/>
               <w:rPr>
                 <w:color w:val="222222"/>
-                <w:sz w:val="21"/>
-                <w:szCs w:val="21"/>
                 <w:highlight w:val="white"/>
               </w:rPr>
             </w:pPr>
             <w:r>
               <w:rPr>
                 <w:color w:val="222222"/>
-                <w:sz w:val="21"/>
-                <w:szCs w:val="21"/>
                 <w:highlight w:val="white"/>
               </w:rPr>
               <w:t>Honda</w:t>
@@ -369,16 +348,12 @@
               <w:spacing w:line="240" w:lineRule="auto"/>
               <w:rPr>
                 <w:color w:val="222222"/>
-                <w:sz w:val="21"/>
-                <w:szCs w:val="21"/>
                 <w:highlight w:val="white"/>
               </w:rPr>
             </w:pPr>
             <w:r>
               <w:rPr>
                 <w:color w:val="222222"/>
-                <w:sz w:val="21"/>
-                <w:szCs w:val="21"/>
                 <w:highlight w:val="white"/>
               </w:rPr>
               <w:t>2777</w:t>
@@ -408,16 +383,12 @@
               <w:spacing w:line="240" w:lineRule="auto"/>
               <w:rPr>
                 <w:color w:val="222222"/>
-                <w:sz w:val="21"/>
-                <w:szCs w:val="21"/>
                 <w:highlight w:val="white"/>
               </w:rPr>
             </w:pPr>
             <w:r>
               <w:rPr>
                 <w:color w:val="222222"/>
-                <w:sz w:val="21"/>
-                <w:szCs w:val="21"/>
                 <w:highlight w:val="white"/>
               </w:rPr>
               <w:t>Toyota</w:t>
@@ -441,16 +412,12 @@
               <w:spacing w:line="240" w:lineRule="auto"/>
               <w:rPr>
                 <w:color w:val="222222"/>
-                <w:sz w:val="21"/>
-                <w:szCs w:val="21"/>
                 <w:highlight w:val="white"/>
               </w:rPr>
             </w:pPr>
             <w:r>
               <w:rPr>
                 <w:color w:val="222222"/>
-                <w:sz w:val="21"/>
-                <w:szCs w:val="21"/>
                 <w:highlight w:val="white"/>
               </w:rPr>
               <w:t>2358</w:t>
@@ -480,16 +447,12 @@
               <w:spacing w:line="240" w:lineRule="auto"/>
               <w:rPr>
                 <w:color w:val="222222"/>
-                <w:sz w:val="21"/>
-                <w:szCs w:val="21"/>
                 <w:highlight w:val="white"/>
               </w:rPr>
             </w:pPr>
             <w:r>
               <w:rPr>
                 <w:color w:val="222222"/>
-                <w:sz w:val="21"/>
-                <w:szCs w:val="21"/>
                 <w:highlight w:val="white"/>
               </w:rPr>
               <w:t>Ford</w:t>
@@ -513,16 +476,12 @@
               <w:spacing w:line="240" w:lineRule="auto"/>
               <w:rPr>
                 <w:color w:val="222222"/>
-                <w:sz w:val="21"/>
-                <w:szCs w:val="21"/>
                 <w:highlight w:val="white"/>
               </w:rPr>
             </w:pPr>
             <w:r>
               <w:rPr>
                 <w:color w:val="222222"/>
-                <w:sz w:val="21"/>
-                <w:szCs w:val="21"/>
                 <w:highlight w:val="white"/>
               </w:rPr>
               <w:t>1624</w:t>
@@ -552,16 +511,12 @@
               <w:spacing w:line="240" w:lineRule="auto"/>
               <w:rPr>
                 <w:color w:val="222222"/>
-                <w:sz w:val="21"/>
-                <w:szCs w:val="21"/>
                 <w:highlight w:val="white"/>
               </w:rPr>
             </w:pPr>
             <w:r>
               <w:rPr>
                 <w:color w:val="222222"/>
-                <w:sz w:val="21"/>
-                <w:szCs w:val="21"/>
                 <w:highlight w:val="white"/>
               </w:rPr>
               <w:t>Nissan</w:t>
@@ -585,16 +540,12 @@
               <w:spacing w:line="240" w:lineRule="auto"/>
               <w:rPr>
                 <w:color w:val="222222"/>
-                <w:sz w:val="21"/>
-                <w:szCs w:val="21"/>
                 <w:highlight w:val="white"/>
               </w:rPr>
             </w:pPr>
             <w:r>
               <w:rPr>
                 <w:color w:val="222222"/>
-                <w:sz w:val="21"/>
-                <w:szCs w:val="21"/>
                 <w:highlight w:val="white"/>
               </w:rPr>
               <w:t>858</w:t>
@@ -624,16 +575,12 @@
               <w:spacing w:line="240" w:lineRule="auto"/>
               <w:rPr>
                 <w:color w:val="222222"/>
-                <w:sz w:val="21"/>
-                <w:szCs w:val="21"/>
                 <w:highlight w:val="white"/>
               </w:rPr>
             </w:pPr>
             <w:r>
               <w:rPr>
                 <w:color w:val="222222"/>
-                <w:sz w:val="21"/>
-                <w:szCs w:val="21"/>
                 <w:highlight w:val="white"/>
               </w:rPr>
               <w:t>Hyundai</w:t>
@@ -657,16 +604,12 @@
               <w:spacing w:line="240" w:lineRule="auto"/>
               <w:rPr>
                 <w:color w:val="222222"/>
-                <w:sz w:val="21"/>
-                <w:szCs w:val="21"/>
                 <w:highlight w:val="white"/>
               </w:rPr>
             </w:pPr>
             <w:r>
               <w:rPr>
                 <w:color w:val="222222"/>
-                <w:sz w:val="21"/>
-                <w:szCs w:val="21"/>
                 <w:highlight w:val="white"/>
               </w:rPr>
               <w:t>853</w:t>
@@ -696,16 +639,12 @@
               <w:spacing w:line="240" w:lineRule="auto"/>
               <w:rPr>
                 <w:color w:val="222222"/>
-                <w:sz w:val="21"/>
-                <w:szCs w:val="21"/>
                 <w:highlight w:val="white"/>
               </w:rPr>
             </w:pPr>
             <w:r>
               <w:rPr>
                 <w:color w:val="222222"/>
-                <w:sz w:val="21"/>
-                <w:szCs w:val="21"/>
                 <w:highlight w:val="white"/>
               </w:rPr>
               <w:t>Mazda</w:t>
@@ -729,16 +668,12 @@
               <w:spacing w:line="240" w:lineRule="auto"/>
               <w:rPr>
                 <w:color w:val="222222"/>
-                <w:sz w:val="21"/>
-                <w:szCs w:val="21"/>
                 <w:highlight w:val="white"/>
               </w:rPr>
             </w:pPr>
             <w:r>
               <w:rPr>
                 <w:color w:val="222222"/>
-                <w:sz w:val="21"/>
-                <w:szCs w:val="21"/>
                 <w:highlight w:val="white"/>
               </w:rPr>
               <w:t>750</w:t>
@@ -768,16 +703,12 @@
               <w:spacing w:line="240" w:lineRule="auto"/>
               <w:rPr>
                 <w:color w:val="222222"/>
-                <w:sz w:val="21"/>
-                <w:szCs w:val="21"/>
                 <w:highlight w:val="white"/>
               </w:rPr>
             </w:pPr>
             <w:r>
               <w:rPr>
                 <w:color w:val="222222"/>
-                <w:sz w:val="21"/>
-                <w:szCs w:val="21"/>
                 <w:highlight w:val="white"/>
               </w:rPr>
               <w:t>Chevrolet</w:t>
@@ -801,16 +732,12 @@
               <w:spacing w:line="240" w:lineRule="auto"/>
               <w:rPr>
                 <w:color w:val="222222"/>
-                <w:sz w:val="21"/>
-                <w:szCs w:val="21"/>
                 <w:highlight w:val="white"/>
               </w:rPr>
             </w:pPr>
             <w:r>
               <w:rPr>
                 <w:color w:val="222222"/>
-                <w:sz w:val="21"/>
-                <w:szCs w:val="21"/>
                 <w:highlight w:val="white"/>
               </w:rPr>
               <w:t>408</w:t>
@@ -840,16 +767,12 @@
               <w:spacing w:line="240" w:lineRule="auto"/>
               <w:rPr>
                 <w:color w:val="222222"/>
-                <w:sz w:val="21"/>
-                <w:szCs w:val="21"/>
                 <w:highlight w:val="white"/>
               </w:rPr>
             </w:pPr>
             <w:r>
               <w:rPr>
                 <w:color w:val="222222"/>
-                <w:sz w:val="21"/>
-                <w:szCs w:val="21"/>
                 <w:highlight w:val="white"/>
               </w:rPr>
               <w:t xml:space="preserve">Chrysler </w:t>
@@ -873,16 +796,12 @@
               <w:spacing w:line="240" w:lineRule="auto"/>
               <w:rPr>
                 <w:color w:val="222222"/>
-                <w:sz w:val="21"/>
-                <w:szCs w:val="21"/>
                 <w:highlight w:val="white"/>
               </w:rPr>
             </w:pPr>
             <w:r>
               <w:rPr>
                 <w:color w:val="222222"/>
-                <w:sz w:val="21"/>
-                <w:szCs w:val="21"/>
                 <w:highlight w:val="white"/>
               </w:rPr>
               <w:t>334</w:t>
@@ -912,16 +831,12 @@
               <w:spacing w:line="240" w:lineRule="auto"/>
               <w:rPr>
                 <w:color w:val="222222"/>
-                <w:sz w:val="21"/>
-                <w:szCs w:val="21"/>
                 <w:highlight w:val="white"/>
               </w:rPr>
             </w:pPr>
             <w:r>
               <w:rPr>
                 <w:color w:val="222222"/>
-                <w:sz w:val="21"/>
-                <w:szCs w:val="21"/>
                 <w:highlight w:val="white"/>
               </w:rPr>
               <w:t>Saturn</w:t>
@@ -945,16 +860,12 @@
               <w:spacing w:line="240" w:lineRule="auto"/>
               <w:rPr>
                 <w:color w:val="222222"/>
-                <w:sz w:val="21"/>
-                <w:szCs w:val="21"/>
                 <w:highlight w:val="white"/>
               </w:rPr>
             </w:pPr>
             <w:r>
               <w:rPr>
                 <w:color w:val="222222"/>
-                <w:sz w:val="21"/>
-                <w:szCs w:val="21"/>
                 <w:highlight w:val="white"/>
               </w:rPr>
               <w:t>334</w:t>
@@ -984,16 +895,12 @@
               <w:spacing w:line="240" w:lineRule="auto"/>
               <w:rPr>
                 <w:color w:val="222222"/>
-                <w:sz w:val="21"/>
-                <w:szCs w:val="21"/>
                 <w:highlight w:val="white"/>
               </w:rPr>
             </w:pPr>
             <w:r>
               <w:rPr>
                 <w:color w:val="222222"/>
-                <w:sz w:val="21"/>
-                <w:szCs w:val="21"/>
                 <w:highlight w:val="white"/>
               </w:rPr>
               <w:t>Dodge</w:t>
@@ -1017,16 +924,12 @@
               <w:spacing w:line="240" w:lineRule="auto"/>
               <w:rPr>
                 <w:color w:val="222222"/>
-                <w:sz w:val="21"/>
-                <w:szCs w:val="21"/>
                 <w:highlight w:val="white"/>
               </w:rPr>
             </w:pPr>
             <w:r>
               <w:rPr>
                 <w:color w:val="222222"/>
-                <w:sz w:val="21"/>
-                <w:szCs w:val="21"/>
                 <w:highlight w:val="white"/>
               </w:rPr>
               <w:t>290</w:t>
@@ -1041,8 +944,6 @@
         <w:jc w:val="center"/>
         <w:rPr>
           <w:color w:val="222222"/>
-          <w:sz w:val="21"/>
-          <w:szCs w:val="21"/>
           <w:highlight w:val="white"/>
         </w:rPr>
       </w:pPr>
@@ -1073,20 +974,16 @@
       </w:r>
       <w:r>
         <w:rPr>
-          <w:rFonts w:ascii="Times New Roman" w:eastAsia="Times New Roman" w:hAnsi="Times New Roman" w:cs="Times New Roman"/>
-          <w:color w:val="222222"/>
-          <w:sz w:val="14"/>
-          <w:szCs w:val="14"/>
+          <w:rFonts w:eastAsia="Times New Roman"/>
+          <w:color w:val="222222"/>
           <w:highlight w:val="white"/>
         </w:rPr>
         <w:t xml:space="preserve"> </w:t>
       </w:r>
       <w:r>
         <w:rPr>
-          <w:rFonts w:ascii="Times New Roman" w:eastAsia="Times New Roman" w:hAnsi="Times New Roman" w:cs="Times New Roman"/>
-          <w:color w:val="222222"/>
-          <w:sz w:val="14"/>
-          <w:szCs w:val="14"/>
+          <w:rFonts w:eastAsia="Times New Roman"/>
+          <w:color w:val="222222"/>
           <w:highlight w:val="white"/>
         </w:rPr>
         <w:tab/>
@@ -1163,18 +1060,14 @@
               <w:spacing w:line="240" w:lineRule="auto"/>
               <w:rPr>
                 <w:color w:val="222222"/>
-                <w:sz w:val="18"/>
-                <w:szCs w:val="18"/>
-                <w:highlight w:val="white"/>
-              </w:rPr>
-            </w:pPr>
-          </w:p>
-          <w:p>
-            <w:pPr>
-              <w:spacing w:line="240" w:lineRule="auto"/>
-              <w:rPr>
-                <w:sz w:val="18"/>
-                <w:szCs w:val="18"/>
+                <w:highlight w:val="white"/>
+              </w:rPr>
+            </w:pPr>
+          </w:p>
+          <w:p>
+            <w:pPr>
+              <w:spacing w:line="240" w:lineRule="auto"/>
+              <w:rPr>
                 <w:highlight w:val="white"/>
               </w:rPr>
             </w:pPr>
@@ -1201,8 +1094,6 @@
             <w:pPr>
               <w:spacing w:line="240" w:lineRule="auto"/>
               <w:rPr>
-                <w:sz w:val="18"/>
-                <w:szCs w:val="18"/>
                 <w:highlight w:val="white"/>
               </w:rPr>
             </w:pPr>
@@ -1210,8 +1101,6 @@
             <w:r>
               <w:rPr>
                 <w:b/>
-                <w:sz w:val="18"/>
-                <w:szCs w:val="18"/>
                 <w:highlight w:val="white"/>
               </w:rPr>
               <w:t>honda</w:t>
@@ -1240,8 +1129,6 @@
             <w:pPr>
               <w:spacing w:line="240" w:lineRule="auto"/>
               <w:rPr>
-                <w:sz w:val="18"/>
-                <w:szCs w:val="18"/>
                 <w:highlight w:val="white"/>
               </w:rPr>
             </w:pPr>
@@ -1249,8 +1136,6 @@
             <w:r>
               <w:rPr>
                 <w:b/>
-                <w:sz w:val="18"/>
-                <w:szCs w:val="18"/>
                 <w:highlight w:val="white"/>
               </w:rPr>
               <w:t>toyota</w:t>
@@ -1279,16 +1164,12 @@
             <w:pPr>
               <w:spacing w:line="240" w:lineRule="auto"/>
               <w:rPr>
-                <w:sz w:val="18"/>
-                <w:szCs w:val="18"/>
                 <w:highlight w:val="white"/>
               </w:rPr>
             </w:pPr>
             <w:r>
               <w:rPr>
                 <w:b/>
-                <w:sz w:val="18"/>
-                <w:szCs w:val="18"/>
                 <w:highlight w:val="white"/>
               </w:rPr>
               <w:t>ford</w:t>
@@ -1316,8 +1197,6 @@
             <w:pPr>
               <w:spacing w:line="240" w:lineRule="auto"/>
               <w:rPr>
-                <w:sz w:val="18"/>
-                <w:szCs w:val="18"/>
                 <w:highlight w:val="white"/>
               </w:rPr>
             </w:pPr>
@@ -1325,8 +1204,6 @@
             <w:r>
               <w:rPr>
                 <w:b/>
-                <w:sz w:val="18"/>
-                <w:szCs w:val="18"/>
                 <w:highlight w:val="white"/>
               </w:rPr>
               <w:t>nissan</w:t>
@@ -1355,8 +1232,6 @@
             <w:pPr>
               <w:spacing w:line="240" w:lineRule="auto"/>
               <w:rPr>
-                <w:sz w:val="18"/>
-                <w:szCs w:val="18"/>
                 <w:highlight w:val="white"/>
               </w:rPr>
             </w:pPr>
@@ -1364,8 +1239,6 @@
             <w:r>
               <w:rPr>
                 <w:b/>
-                <w:sz w:val="18"/>
-                <w:szCs w:val="18"/>
                 <w:highlight w:val="white"/>
               </w:rPr>
               <w:t>hyundai</w:t>
@@ -1394,8 +1267,6 @@
             <w:pPr>
               <w:spacing w:line="240" w:lineRule="auto"/>
               <w:rPr>
-                <w:sz w:val="18"/>
-                <w:szCs w:val="18"/>
                 <w:highlight w:val="white"/>
               </w:rPr>
             </w:pPr>
@@ -1403,8 +1274,6 @@
             <w:r>
               <w:rPr>
                 <w:b/>
-                <w:sz w:val="18"/>
-                <w:szCs w:val="18"/>
                 <w:highlight w:val="white"/>
               </w:rPr>
               <w:t>mazda</w:t>
@@ -1433,8 +1302,6 @@
             <w:pPr>
               <w:spacing w:line="240" w:lineRule="auto"/>
               <w:rPr>
-                <w:sz w:val="18"/>
-                <w:szCs w:val="18"/>
                 <w:highlight w:val="white"/>
               </w:rPr>
             </w:pPr>
@@ -1442,8 +1309,6 @@
             <w:r>
               <w:rPr>
                 <w:b/>
-                <w:sz w:val="18"/>
-                <w:szCs w:val="18"/>
                 <w:highlight w:val="white"/>
               </w:rPr>
               <w:t>chevrolet</w:t>
@@ -1472,8 +1337,6 @@
             <w:pPr>
               <w:spacing w:line="240" w:lineRule="auto"/>
               <w:rPr>
-                <w:sz w:val="18"/>
-                <w:szCs w:val="18"/>
                 <w:highlight w:val="white"/>
               </w:rPr>
             </w:pPr>
@@ -1481,8 +1344,6 @@
             <w:r>
               <w:rPr>
                 <w:b/>
-                <w:sz w:val="18"/>
-                <w:szCs w:val="18"/>
                 <w:highlight w:val="white"/>
               </w:rPr>
               <w:t>chrysler</w:t>
@@ -1511,8 +1372,6 @@
             <w:pPr>
               <w:spacing w:line="240" w:lineRule="auto"/>
               <w:rPr>
-                <w:sz w:val="18"/>
-                <w:szCs w:val="18"/>
                 <w:highlight w:val="white"/>
               </w:rPr>
             </w:pPr>
@@ -1520,8 +1379,6 @@
             <w:r>
               <w:rPr>
                 <w:b/>
-                <w:sz w:val="18"/>
-                <w:szCs w:val="18"/>
                 <w:highlight w:val="white"/>
               </w:rPr>
               <w:t>saturn</w:t>
@@ -1530,8 +1387,6 @@
             <w:r>
               <w:rPr>
                 <w:b/>
-                <w:sz w:val="18"/>
-                <w:szCs w:val="18"/>
                 <w:highlight w:val="white"/>
               </w:rPr>
               <w:t xml:space="preserve"> </w:t>
@@ -1555,16 +1410,12 @@
               <w:jc w:val="center"/>
               <w:rPr>
                 <w:b/>
-                <w:sz w:val="18"/>
-                <w:szCs w:val="18"/>
                 <w:highlight w:val="white"/>
               </w:rPr>
             </w:pPr>
             <w:r>
               <w:rPr>
                 <w:b/>
-                <w:sz w:val="18"/>
-                <w:szCs w:val="18"/>
                 <w:highlight w:val="white"/>
               </w:rPr>
               <w:t>dodge</w:t>
@@ -1597,8 +1448,6 @@
             <w:pPr>
               <w:spacing w:line="240" w:lineRule="auto"/>
               <w:rPr>
-                <w:sz w:val="18"/>
-                <w:szCs w:val="18"/>
                 <w:highlight w:val="white"/>
               </w:rPr>
             </w:pPr>
@@ -1606,8 +1455,6 @@
             <w:r>
               <w:rPr>
                 <w:b/>
-                <w:sz w:val="18"/>
-                <w:szCs w:val="18"/>
                 <w:highlight w:val="white"/>
               </w:rPr>
               <w:t>honda</w:t>
@@ -1636,15 +1483,11 @@
             <w:pPr>
               <w:spacing w:line="240" w:lineRule="auto"/>
               <w:rPr>
-                <w:sz w:val="18"/>
-                <w:szCs w:val="18"/>
-                <w:highlight w:val="white"/>
-              </w:rPr>
-            </w:pPr>
-            <w:r>
-              <w:rPr>
-                <w:sz w:val="18"/>
-                <w:szCs w:val="18"/>
+                <w:highlight w:val="white"/>
+              </w:rPr>
+            </w:pPr>
+            <w:r>
+              <w:rPr>
                 <w:highlight w:val="white"/>
               </w:rPr>
               <w:t>2.17</w:t>
@@ -1672,15 +1515,11 @@
             <w:pPr>
               <w:spacing w:line="240" w:lineRule="auto"/>
               <w:rPr>
-                <w:sz w:val="18"/>
-                <w:szCs w:val="18"/>
-                <w:highlight w:val="white"/>
-              </w:rPr>
-            </w:pPr>
-            <w:r>
-              <w:rPr>
-                <w:sz w:val="18"/>
-                <w:szCs w:val="18"/>
+                <w:highlight w:val="white"/>
+              </w:rPr>
+            </w:pPr>
+            <w:r>
+              <w:rPr>
                 <w:highlight w:val="white"/>
               </w:rPr>
               <w:t>1.35</w:t>
@@ -1708,15 +1547,11 @@
             <w:pPr>
               <w:spacing w:line="240" w:lineRule="auto"/>
               <w:rPr>
-                <w:sz w:val="18"/>
-                <w:szCs w:val="18"/>
-                <w:highlight w:val="white"/>
-              </w:rPr>
-            </w:pPr>
-            <w:r>
-              <w:rPr>
-                <w:sz w:val="18"/>
-                <w:szCs w:val="18"/>
+                <w:highlight w:val="white"/>
+              </w:rPr>
+            </w:pPr>
+            <w:r>
+              <w:rPr>
                 <w:highlight w:val="white"/>
               </w:rPr>
               <w:t>1.19</w:t>
@@ -1744,15 +1579,11 @@
             <w:pPr>
               <w:spacing w:line="240" w:lineRule="auto"/>
               <w:rPr>
-                <w:sz w:val="18"/>
-                <w:szCs w:val="18"/>
-                <w:highlight w:val="white"/>
-              </w:rPr>
-            </w:pPr>
-            <w:r>
-              <w:rPr>
-                <w:sz w:val="18"/>
-                <w:szCs w:val="18"/>
+                <w:highlight w:val="white"/>
+              </w:rPr>
+            </w:pPr>
+            <w:r>
+              <w:rPr>
                 <w:highlight w:val="white"/>
               </w:rPr>
               <w:t>1.32</w:t>
@@ -1780,15 +1611,11 @@
             <w:pPr>
               <w:spacing w:line="240" w:lineRule="auto"/>
               <w:rPr>
-                <w:sz w:val="18"/>
-                <w:szCs w:val="18"/>
-                <w:highlight w:val="white"/>
-              </w:rPr>
-            </w:pPr>
-            <w:r>
-              <w:rPr>
-                <w:sz w:val="18"/>
-                <w:szCs w:val="18"/>
+                <w:highlight w:val="white"/>
+              </w:rPr>
+            </w:pPr>
+            <w:r>
+              <w:rPr>
                 <w:highlight w:val="white"/>
               </w:rPr>
               <w:t>1.43</w:t>
@@ -1816,15 +1643,11 @@
             <w:pPr>
               <w:spacing w:line="240" w:lineRule="auto"/>
               <w:rPr>
-                <w:sz w:val="18"/>
-                <w:szCs w:val="18"/>
-                <w:highlight w:val="white"/>
-              </w:rPr>
-            </w:pPr>
-            <w:r>
-              <w:rPr>
-                <w:sz w:val="18"/>
-                <w:szCs w:val="18"/>
+                <w:highlight w:val="white"/>
+              </w:rPr>
+            </w:pPr>
+            <w:r>
+              <w:rPr>
                 <w:highlight w:val="white"/>
               </w:rPr>
               <w:t>1.14</w:t>
@@ -1852,15 +1675,11 @@
             <w:pPr>
               <w:spacing w:line="240" w:lineRule="auto"/>
               <w:rPr>
-                <w:sz w:val="18"/>
-                <w:szCs w:val="18"/>
-                <w:highlight w:val="white"/>
-              </w:rPr>
-            </w:pPr>
-            <w:r>
-              <w:rPr>
-                <w:sz w:val="18"/>
-                <w:szCs w:val="18"/>
+                <w:highlight w:val="white"/>
+              </w:rPr>
+            </w:pPr>
+            <w:r>
+              <w:rPr>
                 <w:highlight w:val="white"/>
               </w:rPr>
               <w:t>1.31</w:t>
@@ -1888,15 +1707,11 @@
             <w:pPr>
               <w:spacing w:line="240" w:lineRule="auto"/>
               <w:rPr>
-                <w:sz w:val="18"/>
-                <w:szCs w:val="18"/>
-                <w:highlight w:val="white"/>
-              </w:rPr>
-            </w:pPr>
-            <w:r>
-              <w:rPr>
-                <w:sz w:val="18"/>
-                <w:szCs w:val="18"/>
+                <w:highlight w:val="white"/>
+              </w:rPr>
+            </w:pPr>
+            <w:r>
+              <w:rPr>
                 <w:highlight w:val="white"/>
               </w:rPr>
               <w:t>1.37</w:t>
@@ -1924,15 +1739,11 @@
             <w:pPr>
               <w:spacing w:line="240" w:lineRule="auto"/>
               <w:rPr>
-                <w:sz w:val="18"/>
-                <w:szCs w:val="18"/>
-                <w:highlight w:val="white"/>
-              </w:rPr>
-            </w:pPr>
-            <w:r>
-              <w:rPr>
-                <w:sz w:val="18"/>
-                <w:szCs w:val="18"/>
+                <w:highlight w:val="white"/>
+              </w:rPr>
+            </w:pPr>
+            <w:r>
+              <w:rPr>
                 <w:highlight w:val="white"/>
               </w:rPr>
               <w:t>1.33</w:t>
@@ -1960,15 +1771,11 @@
             <w:pPr>
               <w:spacing w:line="240" w:lineRule="auto"/>
               <w:rPr>
-                <w:sz w:val="18"/>
-                <w:szCs w:val="18"/>
-                <w:highlight w:val="white"/>
-              </w:rPr>
-            </w:pPr>
-            <w:r>
-              <w:rPr>
-                <w:sz w:val="18"/>
-                <w:szCs w:val="18"/>
+                <w:highlight w:val="white"/>
+              </w:rPr>
+            </w:pPr>
+            <w:r>
+              <w:rPr>
                 <w:highlight w:val="white"/>
               </w:rPr>
               <w:t>1.18</w:t>
@@ -2001,8 +1808,6 @@
             <w:pPr>
               <w:spacing w:line="240" w:lineRule="auto"/>
               <w:rPr>
-                <w:sz w:val="18"/>
-                <w:szCs w:val="18"/>
                 <w:highlight w:val="white"/>
               </w:rPr>
             </w:pPr>
@@ -2010,8 +1815,6 @@
             <w:r>
               <w:rPr>
                 <w:b/>
-                <w:sz w:val="18"/>
-                <w:szCs w:val="18"/>
                 <w:highlight w:val="white"/>
               </w:rPr>
               <w:t>toyota</w:t>
@@ -2040,15 +1843,11 @@
             <w:pPr>
               <w:spacing w:line="240" w:lineRule="auto"/>
               <w:rPr>
-                <w:sz w:val="18"/>
-                <w:szCs w:val="18"/>
-                <w:highlight w:val="white"/>
-              </w:rPr>
-            </w:pPr>
-            <w:r>
-              <w:rPr>
-                <w:sz w:val="18"/>
-                <w:szCs w:val="18"/>
+                <w:highlight w:val="white"/>
+              </w:rPr>
+            </w:pPr>
+            <w:r>
+              <w:rPr>
                 <w:highlight w:val="white"/>
               </w:rPr>
               <w:t>1.35</w:t>
@@ -2076,15 +1875,11 @@
             <w:pPr>
               <w:spacing w:line="240" w:lineRule="auto"/>
               <w:rPr>
-                <w:sz w:val="18"/>
-                <w:szCs w:val="18"/>
-                <w:highlight w:val="white"/>
-              </w:rPr>
-            </w:pPr>
-            <w:r>
-              <w:rPr>
-                <w:sz w:val="18"/>
-                <w:szCs w:val="18"/>
+                <w:highlight w:val="white"/>
+              </w:rPr>
+            </w:pPr>
+            <w:r>
+              <w:rPr>
                 <w:highlight w:val="white"/>
               </w:rPr>
               <w:t>2.56</w:t>
@@ -2112,15 +1907,11 @@
             <w:pPr>
               <w:spacing w:line="240" w:lineRule="auto"/>
               <w:rPr>
-                <w:sz w:val="18"/>
-                <w:szCs w:val="18"/>
-                <w:highlight w:val="white"/>
-              </w:rPr>
-            </w:pPr>
-            <w:r>
-              <w:rPr>
-                <w:sz w:val="18"/>
-                <w:szCs w:val="18"/>
+                <w:highlight w:val="white"/>
+              </w:rPr>
+            </w:pPr>
+            <w:r>
+              <w:rPr>
                 <w:highlight w:val="white"/>
               </w:rPr>
               <w:t>1.3</w:t>
@@ -2148,15 +1939,11 @@
             <w:pPr>
               <w:spacing w:line="240" w:lineRule="auto"/>
               <w:rPr>
-                <w:sz w:val="18"/>
-                <w:szCs w:val="18"/>
-                <w:highlight w:val="white"/>
-              </w:rPr>
-            </w:pPr>
-            <w:r>
-              <w:rPr>
-                <w:sz w:val="18"/>
-                <w:szCs w:val="18"/>
+                <w:highlight w:val="white"/>
+              </w:rPr>
+            </w:pPr>
+            <w:r>
+              <w:rPr>
                 <w:highlight w:val="white"/>
               </w:rPr>
               <w:t>1.46</w:t>
@@ -2184,15 +1971,11 @@
             <w:pPr>
               <w:spacing w:line="240" w:lineRule="auto"/>
               <w:rPr>
-                <w:sz w:val="18"/>
-                <w:szCs w:val="18"/>
-                <w:highlight w:val="white"/>
-              </w:rPr>
-            </w:pPr>
-            <w:r>
-              <w:rPr>
-                <w:sz w:val="18"/>
-                <w:szCs w:val="18"/>
+                <w:highlight w:val="white"/>
+              </w:rPr>
+            </w:pPr>
+            <w:r>
+              <w:rPr>
                 <w:highlight w:val="white"/>
               </w:rPr>
               <w:t>1.39</w:t>
@@ -2220,15 +2003,11 @@
             <w:pPr>
               <w:spacing w:line="240" w:lineRule="auto"/>
               <w:rPr>
-                <w:sz w:val="18"/>
-                <w:szCs w:val="18"/>
-                <w:highlight w:val="white"/>
-              </w:rPr>
-            </w:pPr>
-            <w:r>
-              <w:rPr>
-                <w:sz w:val="18"/>
-                <w:szCs w:val="18"/>
+                <w:highlight w:val="white"/>
+              </w:rPr>
+            </w:pPr>
+            <w:r>
+              <w:rPr>
                 <w:highlight w:val="white"/>
               </w:rPr>
               <w:t>1.19</w:t>
@@ -2256,15 +2035,11 @@
             <w:pPr>
               <w:spacing w:line="240" w:lineRule="auto"/>
               <w:rPr>
-                <w:sz w:val="18"/>
-                <w:szCs w:val="18"/>
-                <w:highlight w:val="white"/>
-              </w:rPr>
-            </w:pPr>
-            <w:r>
-              <w:rPr>
-                <w:sz w:val="18"/>
-                <w:szCs w:val="18"/>
+                <w:highlight w:val="white"/>
+              </w:rPr>
+            </w:pPr>
+            <w:r>
+              <w:rPr>
                 <w:highlight w:val="white"/>
               </w:rPr>
               <w:t>1.57</w:t>
@@ -2292,15 +2067,11 @@
             <w:pPr>
               <w:spacing w:line="240" w:lineRule="auto"/>
               <w:rPr>
-                <w:sz w:val="18"/>
-                <w:szCs w:val="18"/>
-                <w:highlight w:val="white"/>
-              </w:rPr>
-            </w:pPr>
-            <w:r>
-              <w:rPr>
-                <w:sz w:val="18"/>
-                <w:szCs w:val="18"/>
+                <w:highlight w:val="white"/>
+              </w:rPr>
+            </w:pPr>
+            <w:r>
+              <w:rPr>
                 <w:highlight w:val="white"/>
               </w:rPr>
               <w:t>1.37</w:t>
@@ -2328,15 +2099,11 @@
             <w:pPr>
               <w:spacing w:line="240" w:lineRule="auto"/>
               <w:rPr>
-                <w:sz w:val="18"/>
-                <w:szCs w:val="18"/>
-                <w:highlight w:val="white"/>
-              </w:rPr>
-            </w:pPr>
-            <w:r>
-              <w:rPr>
-                <w:sz w:val="18"/>
-                <w:szCs w:val="18"/>
+                <w:highlight w:val="white"/>
+              </w:rPr>
+            </w:pPr>
+            <w:r>
+              <w:rPr>
                 <w:highlight w:val="white"/>
               </w:rPr>
               <w:t>1.55</w:t>
@@ -2364,15 +2131,11 @@
             <w:pPr>
               <w:spacing w:line="240" w:lineRule="auto"/>
               <w:rPr>
-                <w:sz w:val="18"/>
-                <w:szCs w:val="18"/>
-                <w:highlight w:val="white"/>
-              </w:rPr>
-            </w:pPr>
-            <w:r>
-              <w:rPr>
-                <w:sz w:val="18"/>
-                <w:szCs w:val="18"/>
+                <w:highlight w:val="white"/>
+              </w:rPr>
+            </w:pPr>
+            <w:r>
+              <w:rPr>
                 <w:highlight w:val="white"/>
               </w:rPr>
               <w:t>1.35</w:t>
@@ -2405,16 +2168,12 @@
             <w:pPr>
               <w:spacing w:line="240" w:lineRule="auto"/>
               <w:rPr>
-                <w:sz w:val="18"/>
-                <w:szCs w:val="18"/>
                 <w:highlight w:val="white"/>
               </w:rPr>
             </w:pPr>
             <w:r>
               <w:rPr>
                 <w:b/>
-                <w:sz w:val="18"/>
-                <w:szCs w:val="18"/>
                 <w:highlight w:val="white"/>
               </w:rPr>
               <w:t>ford</w:t>
@@ -2442,15 +2201,11 @@
             <w:pPr>
               <w:spacing w:line="240" w:lineRule="auto"/>
               <w:rPr>
-                <w:sz w:val="18"/>
-                <w:szCs w:val="18"/>
-                <w:highlight w:val="white"/>
-              </w:rPr>
-            </w:pPr>
-            <w:r>
-              <w:rPr>
-                <w:sz w:val="18"/>
-                <w:szCs w:val="18"/>
+                <w:highlight w:val="white"/>
+              </w:rPr>
+            </w:pPr>
+            <w:r>
+              <w:rPr>
                 <w:highlight w:val="white"/>
               </w:rPr>
               <w:t>1.19</w:t>
@@ -2478,15 +2233,11 @@
             <w:pPr>
               <w:spacing w:line="240" w:lineRule="auto"/>
               <w:rPr>
-                <w:sz w:val="18"/>
-                <w:szCs w:val="18"/>
-                <w:highlight w:val="white"/>
-              </w:rPr>
-            </w:pPr>
-            <w:r>
-              <w:rPr>
-                <w:sz w:val="18"/>
-                <w:szCs w:val="18"/>
+                <w:highlight w:val="white"/>
+              </w:rPr>
+            </w:pPr>
+            <w:r>
+              <w:rPr>
                 <w:highlight w:val="white"/>
               </w:rPr>
               <w:t>1.3</w:t>
@@ -2514,15 +2265,11 @@
             <w:pPr>
               <w:spacing w:line="240" w:lineRule="auto"/>
               <w:rPr>
-                <w:sz w:val="18"/>
-                <w:szCs w:val="18"/>
-                <w:highlight w:val="white"/>
-              </w:rPr>
-            </w:pPr>
-            <w:r>
-              <w:rPr>
-                <w:sz w:val="18"/>
-                <w:szCs w:val="18"/>
+                <w:highlight w:val="white"/>
+              </w:rPr>
+            </w:pPr>
+            <w:r>
+              <w:rPr>
                 <w:highlight w:val="white"/>
               </w:rPr>
               <w:t>3.71</w:t>
@@ -2550,15 +2297,11 @@
             <w:pPr>
               <w:spacing w:line="240" w:lineRule="auto"/>
               <w:rPr>
-                <w:sz w:val="18"/>
-                <w:szCs w:val="18"/>
-                <w:highlight w:val="white"/>
-              </w:rPr>
-            </w:pPr>
-            <w:r>
-              <w:rPr>
-                <w:sz w:val="18"/>
-                <w:szCs w:val="18"/>
+                <w:highlight w:val="white"/>
+              </w:rPr>
+            </w:pPr>
+            <w:r>
+              <w:rPr>
                 <w:highlight w:val="white"/>
               </w:rPr>
               <w:t>1.27</w:t>
@@ -2586,15 +2329,11 @@
             <w:pPr>
               <w:spacing w:line="240" w:lineRule="auto"/>
               <w:rPr>
-                <w:sz w:val="18"/>
-                <w:szCs w:val="18"/>
-                <w:highlight w:val="white"/>
-              </w:rPr>
-            </w:pPr>
-            <w:r>
-              <w:rPr>
-                <w:sz w:val="18"/>
-                <w:szCs w:val="18"/>
+                <w:highlight w:val="white"/>
+              </w:rPr>
+            </w:pPr>
+            <w:r>
+              <w:rPr>
                 <w:highlight w:val="white"/>
               </w:rPr>
               <w:t>1.27</w:t>
@@ -2622,15 +2361,11 @@
             <w:pPr>
               <w:spacing w:line="240" w:lineRule="auto"/>
               <w:rPr>
-                <w:sz w:val="18"/>
-                <w:szCs w:val="18"/>
-                <w:highlight w:val="white"/>
-              </w:rPr>
-            </w:pPr>
-            <w:r>
-              <w:rPr>
-                <w:sz w:val="18"/>
-                <w:szCs w:val="18"/>
+                <w:highlight w:val="white"/>
+              </w:rPr>
+            </w:pPr>
+            <w:r>
+              <w:rPr>
                 <w:highlight w:val="white"/>
               </w:rPr>
               <w:t>1.33</w:t>
@@ -2658,15 +2393,11 @@
             <w:pPr>
               <w:spacing w:line="240" w:lineRule="auto"/>
               <w:rPr>
-                <w:sz w:val="18"/>
-                <w:szCs w:val="18"/>
-                <w:highlight w:val="white"/>
-              </w:rPr>
-            </w:pPr>
-            <w:r>
-              <w:rPr>
-                <w:sz w:val="18"/>
-                <w:szCs w:val="18"/>
+                <w:highlight w:val="white"/>
+              </w:rPr>
+            </w:pPr>
+            <w:r>
+              <w:rPr>
                 <w:highlight w:val="white"/>
               </w:rPr>
               <w:t>1.4</w:t>
@@ -2694,15 +2425,11 @@
             <w:pPr>
               <w:spacing w:line="240" w:lineRule="auto"/>
               <w:rPr>
-                <w:sz w:val="18"/>
-                <w:szCs w:val="18"/>
-                <w:highlight w:val="white"/>
-              </w:rPr>
-            </w:pPr>
-            <w:r>
-              <w:rPr>
-                <w:sz w:val="18"/>
-                <w:szCs w:val="18"/>
+                <w:highlight w:val="white"/>
+              </w:rPr>
+            </w:pPr>
+            <w:r>
+              <w:rPr>
                 <w:highlight w:val="white"/>
               </w:rPr>
               <w:t>1.39</w:t>
@@ -2730,15 +2457,11 @@
             <w:pPr>
               <w:spacing w:line="240" w:lineRule="auto"/>
               <w:rPr>
-                <w:sz w:val="18"/>
-                <w:szCs w:val="18"/>
-                <w:highlight w:val="white"/>
-              </w:rPr>
-            </w:pPr>
-            <w:r>
-              <w:rPr>
-                <w:sz w:val="18"/>
-                <w:szCs w:val="18"/>
+                <w:highlight w:val="white"/>
+              </w:rPr>
+            </w:pPr>
+            <w:r>
+              <w:rPr>
                 <w:highlight w:val="white"/>
               </w:rPr>
               <w:t>1.35</w:t>
@@ -2766,15 +2489,11 @@
             <w:pPr>
               <w:spacing w:line="240" w:lineRule="auto"/>
               <w:rPr>
-                <w:sz w:val="18"/>
-                <w:szCs w:val="18"/>
-                <w:highlight w:val="white"/>
-              </w:rPr>
-            </w:pPr>
-            <w:r>
-              <w:rPr>
-                <w:sz w:val="18"/>
-                <w:szCs w:val="18"/>
+                <w:highlight w:val="white"/>
+              </w:rPr>
+            </w:pPr>
+            <w:r>
+              <w:rPr>
                 <w:highlight w:val="white"/>
               </w:rPr>
               <w:t>1.02</w:t>
@@ -2807,8 +2526,6 @@
             <w:pPr>
               <w:spacing w:line="240" w:lineRule="auto"/>
               <w:rPr>
-                <w:sz w:val="18"/>
-                <w:szCs w:val="18"/>
                 <w:highlight w:val="white"/>
               </w:rPr>
             </w:pPr>
@@ -2816,8 +2533,6 @@
             <w:r>
               <w:rPr>
                 <w:b/>
-                <w:sz w:val="18"/>
-                <w:szCs w:val="18"/>
                 <w:highlight w:val="white"/>
               </w:rPr>
               <w:t>nissan</w:t>
@@ -2846,15 +2561,11 @@
             <w:pPr>
               <w:spacing w:line="240" w:lineRule="auto"/>
               <w:rPr>
-                <w:sz w:val="18"/>
-                <w:szCs w:val="18"/>
-                <w:highlight w:val="white"/>
-              </w:rPr>
-            </w:pPr>
-            <w:r>
-              <w:rPr>
-                <w:sz w:val="18"/>
-                <w:szCs w:val="18"/>
+                <w:highlight w:val="white"/>
+              </w:rPr>
+            </w:pPr>
+            <w:r>
+              <w:rPr>
                 <w:highlight w:val="white"/>
               </w:rPr>
               <w:t>1.32</w:t>
@@ -2882,15 +2593,11 @@
             <w:pPr>
               <w:spacing w:line="240" w:lineRule="auto"/>
               <w:rPr>
-                <w:sz w:val="18"/>
-                <w:szCs w:val="18"/>
-                <w:highlight w:val="white"/>
-              </w:rPr>
-            </w:pPr>
-            <w:r>
-              <w:rPr>
-                <w:sz w:val="18"/>
-                <w:szCs w:val="18"/>
+                <w:highlight w:val="white"/>
+              </w:rPr>
+            </w:pPr>
+            <w:r>
+              <w:rPr>
                 <w:highlight w:val="white"/>
               </w:rPr>
               <w:t>1.46</w:t>
@@ -2918,15 +2625,11 @@
             <w:pPr>
               <w:spacing w:line="240" w:lineRule="auto"/>
               <w:rPr>
-                <w:sz w:val="18"/>
-                <w:szCs w:val="18"/>
-                <w:highlight w:val="white"/>
-              </w:rPr>
-            </w:pPr>
-            <w:r>
-              <w:rPr>
-                <w:sz w:val="18"/>
-                <w:szCs w:val="18"/>
+                <w:highlight w:val="white"/>
+              </w:rPr>
+            </w:pPr>
+            <w:r>
+              <w:rPr>
                 <w:highlight w:val="white"/>
               </w:rPr>
               <w:t>1.27</w:t>
@@ -2954,15 +2657,11 @@
             <w:pPr>
               <w:spacing w:line="240" w:lineRule="auto"/>
               <w:rPr>
-                <w:sz w:val="18"/>
-                <w:szCs w:val="18"/>
-                <w:highlight w:val="white"/>
-              </w:rPr>
-            </w:pPr>
-            <w:r>
-              <w:rPr>
-                <w:sz w:val="18"/>
-                <w:szCs w:val="18"/>
+                <w:highlight w:val="white"/>
+              </w:rPr>
+            </w:pPr>
+            <w:r>
+              <w:rPr>
                 <w:highlight w:val="white"/>
               </w:rPr>
               <w:t>7.03</w:t>
@@ -2990,15 +2689,11 @@
             <w:pPr>
               <w:spacing w:line="240" w:lineRule="auto"/>
               <w:rPr>
-                <w:sz w:val="18"/>
-                <w:szCs w:val="18"/>
-                <w:highlight w:val="white"/>
-              </w:rPr>
-            </w:pPr>
-            <w:r>
-              <w:rPr>
-                <w:sz w:val="18"/>
-                <w:szCs w:val="18"/>
+                <w:highlight w:val="white"/>
+              </w:rPr>
+            </w:pPr>
+            <w:r>
+              <w:rPr>
                 <w:highlight w:val="white"/>
               </w:rPr>
               <w:t>1.49</w:t>
@@ -3026,15 +2721,11 @@
             <w:pPr>
               <w:spacing w:line="240" w:lineRule="auto"/>
               <w:rPr>
-                <w:sz w:val="18"/>
-                <w:szCs w:val="18"/>
-                <w:highlight w:val="white"/>
-              </w:rPr>
-            </w:pPr>
-            <w:r>
-              <w:rPr>
-                <w:sz w:val="18"/>
-                <w:szCs w:val="18"/>
+                <w:highlight w:val="white"/>
+              </w:rPr>
+            </w:pPr>
+            <w:r>
+              <w:rPr>
                 <w:highlight w:val="white"/>
               </w:rPr>
               <w:t>1.45</w:t>
@@ -3062,15 +2753,11 @@
             <w:pPr>
               <w:spacing w:line="240" w:lineRule="auto"/>
               <w:rPr>
-                <w:sz w:val="18"/>
-                <w:szCs w:val="18"/>
-                <w:highlight w:val="white"/>
-              </w:rPr>
-            </w:pPr>
-            <w:r>
-              <w:rPr>
-                <w:sz w:val="18"/>
-                <w:szCs w:val="18"/>
+                <w:highlight w:val="white"/>
+              </w:rPr>
+            </w:pPr>
+            <w:r>
+              <w:rPr>
                 <w:highlight w:val="white"/>
               </w:rPr>
               <w:t>1.74</w:t>
@@ -3098,15 +2785,11 @@
             <w:pPr>
               <w:spacing w:line="240" w:lineRule="auto"/>
               <w:rPr>
-                <w:sz w:val="18"/>
-                <w:szCs w:val="18"/>
-                <w:highlight w:val="white"/>
-              </w:rPr>
-            </w:pPr>
-            <w:r>
-              <w:rPr>
-                <w:sz w:val="18"/>
-                <w:szCs w:val="18"/>
+                <w:highlight w:val="white"/>
+              </w:rPr>
+            </w:pPr>
+            <w:r>
+              <w:rPr>
                 <w:highlight w:val="white"/>
               </w:rPr>
               <w:t>1.26</w:t>
@@ -3134,15 +2817,11 @@
             <w:pPr>
               <w:spacing w:line="240" w:lineRule="auto"/>
               <w:rPr>
-                <w:sz w:val="18"/>
-                <w:szCs w:val="18"/>
-                <w:highlight w:val="white"/>
-              </w:rPr>
-            </w:pPr>
-            <w:r>
-              <w:rPr>
-                <w:sz w:val="18"/>
-                <w:szCs w:val="18"/>
+                <w:highlight w:val="white"/>
+              </w:rPr>
+            </w:pPr>
+            <w:r>
+              <w:rPr>
                 <w:highlight w:val="white"/>
               </w:rPr>
               <w:t>2.48</w:t>
@@ -3170,15 +2849,11 @@
             <w:pPr>
               <w:spacing w:line="240" w:lineRule="auto"/>
               <w:rPr>
-                <w:sz w:val="18"/>
-                <w:szCs w:val="18"/>
-                <w:highlight w:val="white"/>
-              </w:rPr>
-            </w:pPr>
-            <w:r>
-              <w:rPr>
-                <w:sz w:val="18"/>
-                <w:szCs w:val="18"/>
+                <w:highlight w:val="white"/>
+              </w:rPr>
+            </w:pPr>
+            <w:r>
+              <w:rPr>
                 <w:highlight w:val="white"/>
               </w:rPr>
               <w:t>1.14</w:t>
@@ -3211,8 +2886,6 @@
             <w:pPr>
               <w:spacing w:line="240" w:lineRule="auto"/>
               <w:rPr>
-                <w:sz w:val="18"/>
-                <w:szCs w:val="18"/>
                 <w:highlight w:val="white"/>
               </w:rPr>
             </w:pPr>
@@ -3220,8 +2893,6 @@
             <w:r>
               <w:rPr>
                 <w:b/>
-                <w:sz w:val="18"/>
-                <w:szCs w:val="18"/>
                 <w:highlight w:val="white"/>
               </w:rPr>
               <w:t>hyundai</w:t>
@@ -3250,15 +2921,11 @@
             <w:pPr>
               <w:spacing w:line="240" w:lineRule="auto"/>
               <w:rPr>
-                <w:sz w:val="18"/>
-                <w:szCs w:val="18"/>
-                <w:highlight w:val="white"/>
-              </w:rPr>
-            </w:pPr>
-            <w:r>
-              <w:rPr>
-                <w:sz w:val="18"/>
-                <w:szCs w:val="18"/>
+                <w:highlight w:val="white"/>
+              </w:rPr>
+            </w:pPr>
+            <w:r>
+              <w:rPr>
                 <w:highlight w:val="white"/>
               </w:rPr>
               <w:t>1.43</w:t>
@@ -3286,15 +2953,11 @@
             <w:pPr>
               <w:spacing w:line="240" w:lineRule="auto"/>
               <w:rPr>
-                <w:sz w:val="18"/>
-                <w:szCs w:val="18"/>
-                <w:highlight w:val="white"/>
-              </w:rPr>
-            </w:pPr>
-            <w:r>
-              <w:rPr>
-                <w:sz w:val="18"/>
-                <w:szCs w:val="18"/>
+                <w:highlight w:val="white"/>
+              </w:rPr>
+            </w:pPr>
+            <w:r>
+              <w:rPr>
                 <w:highlight w:val="white"/>
               </w:rPr>
               <w:t>1.39</w:t>
@@ -3322,15 +2985,11 @@
             <w:pPr>
               <w:spacing w:line="240" w:lineRule="auto"/>
               <w:rPr>
-                <w:sz w:val="18"/>
-                <w:szCs w:val="18"/>
-                <w:highlight w:val="white"/>
-              </w:rPr>
-            </w:pPr>
-            <w:r>
-              <w:rPr>
-                <w:sz w:val="18"/>
-                <w:szCs w:val="18"/>
+                <w:highlight w:val="white"/>
+              </w:rPr>
+            </w:pPr>
+            <w:r>
+              <w:rPr>
                 <w:highlight w:val="white"/>
               </w:rPr>
               <w:t>1.27</w:t>
@@ -3358,15 +3017,11 @@
             <w:pPr>
               <w:spacing w:line="240" w:lineRule="auto"/>
               <w:rPr>
-                <w:sz w:val="18"/>
-                <w:szCs w:val="18"/>
-                <w:highlight w:val="white"/>
-              </w:rPr>
-            </w:pPr>
-            <w:r>
-              <w:rPr>
-                <w:sz w:val="18"/>
-                <w:szCs w:val="18"/>
+                <w:highlight w:val="white"/>
+              </w:rPr>
+            </w:pPr>
+            <w:r>
+              <w:rPr>
                 <w:highlight w:val="white"/>
               </w:rPr>
               <w:t>1.49</w:t>
@@ -3394,15 +3049,11 @@
             <w:pPr>
               <w:spacing w:line="240" w:lineRule="auto"/>
               <w:rPr>
-                <w:sz w:val="18"/>
-                <w:szCs w:val="18"/>
-                <w:highlight w:val="white"/>
-              </w:rPr>
-            </w:pPr>
-            <w:r>
-              <w:rPr>
-                <w:sz w:val="18"/>
-                <w:szCs w:val="18"/>
+                <w:highlight w:val="white"/>
+              </w:rPr>
+            </w:pPr>
+            <w:r>
+              <w:rPr>
                 <w:highlight w:val="white"/>
               </w:rPr>
               <w:t>7.07</w:t>
@@ -3430,15 +3081,11 @@
             <w:pPr>
               <w:spacing w:line="240" w:lineRule="auto"/>
               <w:rPr>
-                <w:sz w:val="18"/>
-                <w:szCs w:val="18"/>
-                <w:highlight w:val="white"/>
-              </w:rPr>
-            </w:pPr>
-            <w:r>
-              <w:rPr>
-                <w:sz w:val="18"/>
-                <w:szCs w:val="18"/>
+                <w:highlight w:val="white"/>
+              </w:rPr>
+            </w:pPr>
+            <w:r>
+              <w:rPr>
                 <w:highlight w:val="white"/>
               </w:rPr>
               <w:t>1.23</w:t>
@@ -3466,15 +3113,11 @@
             <w:pPr>
               <w:spacing w:line="240" w:lineRule="auto"/>
               <w:rPr>
-                <w:sz w:val="18"/>
-                <w:szCs w:val="18"/>
-                <w:highlight w:val="white"/>
-              </w:rPr>
-            </w:pPr>
-            <w:r>
-              <w:rPr>
-                <w:sz w:val="18"/>
-                <w:szCs w:val="18"/>
+                <w:highlight w:val="white"/>
+              </w:rPr>
+            </w:pPr>
+            <w:r>
+              <w:rPr>
                 <w:highlight w:val="white"/>
               </w:rPr>
               <w:t>1.59</w:t>
@@ -3502,15 +3145,11 @@
             <w:pPr>
               <w:spacing w:line="240" w:lineRule="auto"/>
               <w:rPr>
-                <w:sz w:val="18"/>
-                <w:szCs w:val="18"/>
-                <w:highlight w:val="white"/>
-              </w:rPr>
-            </w:pPr>
-            <w:r>
-              <w:rPr>
-                <w:sz w:val="18"/>
-                <w:szCs w:val="18"/>
+                <w:highlight w:val="white"/>
+              </w:rPr>
+            </w:pPr>
+            <w:r>
+              <w:rPr>
                 <w:highlight w:val="white"/>
               </w:rPr>
               <w:t>1.93</w:t>
@@ -3538,15 +3177,11 @@
             <w:pPr>
               <w:spacing w:line="240" w:lineRule="auto"/>
               <w:rPr>
-                <w:sz w:val="18"/>
-                <w:szCs w:val="18"/>
-                <w:highlight w:val="white"/>
-              </w:rPr>
-            </w:pPr>
-            <w:r>
-              <w:rPr>
-                <w:sz w:val="18"/>
-                <w:szCs w:val="18"/>
+                <w:highlight w:val="white"/>
+              </w:rPr>
+            </w:pPr>
+            <w:r>
+              <w:rPr>
                 <w:highlight w:val="white"/>
               </w:rPr>
               <w:t>1.63</w:t>
@@ -3574,15 +3209,11 @@
             <w:pPr>
               <w:spacing w:line="240" w:lineRule="auto"/>
               <w:rPr>
-                <w:sz w:val="18"/>
-                <w:szCs w:val="18"/>
-                <w:highlight w:val="white"/>
-              </w:rPr>
-            </w:pPr>
-            <w:r>
-              <w:rPr>
-                <w:sz w:val="18"/>
-                <w:szCs w:val="18"/>
+                <w:highlight w:val="white"/>
+              </w:rPr>
+            </w:pPr>
+            <w:r>
+              <w:rPr>
                 <w:highlight w:val="white"/>
               </w:rPr>
               <w:t>1.44</w:t>
@@ -3615,8 +3246,6 @@
             <w:pPr>
               <w:spacing w:line="240" w:lineRule="auto"/>
               <w:rPr>
-                <w:sz w:val="18"/>
-                <w:szCs w:val="18"/>
                 <w:highlight w:val="white"/>
               </w:rPr>
             </w:pPr>
@@ -3624,8 +3253,6 @@
             <w:r>
               <w:rPr>
                 <w:b/>
-                <w:sz w:val="18"/>
-                <w:szCs w:val="18"/>
                 <w:highlight w:val="white"/>
               </w:rPr>
               <w:t>mazda</w:t>
@@ -3654,15 +3281,11 @@
             <w:pPr>
               <w:spacing w:line="240" w:lineRule="auto"/>
               <w:rPr>
-                <w:sz w:val="18"/>
-                <w:szCs w:val="18"/>
-                <w:highlight w:val="white"/>
-              </w:rPr>
-            </w:pPr>
-            <w:r>
-              <w:rPr>
-                <w:sz w:val="18"/>
-                <w:szCs w:val="18"/>
+                <w:highlight w:val="white"/>
+              </w:rPr>
+            </w:pPr>
+            <w:r>
+              <w:rPr>
                 <w:highlight w:val="white"/>
               </w:rPr>
               <w:t>1.14</w:t>
@@ -3690,15 +3313,11 @@
             <w:pPr>
               <w:spacing w:line="240" w:lineRule="auto"/>
               <w:rPr>
-                <w:sz w:val="18"/>
-                <w:szCs w:val="18"/>
-                <w:highlight w:val="white"/>
-              </w:rPr>
-            </w:pPr>
-            <w:r>
-              <w:rPr>
-                <w:sz w:val="18"/>
-                <w:szCs w:val="18"/>
+                <w:highlight w:val="white"/>
+              </w:rPr>
+            </w:pPr>
+            <w:r>
+              <w:rPr>
                 <w:highlight w:val="white"/>
               </w:rPr>
               <w:t>1.19</w:t>
@@ -3726,15 +3345,11 @@
             <w:pPr>
               <w:spacing w:line="240" w:lineRule="auto"/>
               <w:rPr>
-                <w:sz w:val="18"/>
-                <w:szCs w:val="18"/>
-                <w:highlight w:val="white"/>
-              </w:rPr>
-            </w:pPr>
-            <w:r>
-              <w:rPr>
-                <w:sz w:val="18"/>
-                <w:szCs w:val="18"/>
+                <w:highlight w:val="white"/>
+              </w:rPr>
+            </w:pPr>
+            <w:r>
+              <w:rPr>
                 <w:highlight w:val="white"/>
               </w:rPr>
               <w:t>1.33</w:t>
@@ -3762,15 +3377,11 @@
             <w:pPr>
               <w:spacing w:line="240" w:lineRule="auto"/>
               <w:rPr>
-                <w:sz w:val="18"/>
-                <w:szCs w:val="18"/>
-                <w:highlight w:val="white"/>
-              </w:rPr>
-            </w:pPr>
-            <w:r>
-              <w:rPr>
-                <w:sz w:val="18"/>
-                <w:szCs w:val="18"/>
+                <w:highlight w:val="white"/>
+              </w:rPr>
+            </w:pPr>
+            <w:r>
+              <w:rPr>
                 <w:highlight w:val="white"/>
               </w:rPr>
               <w:t>1.45</w:t>
@@ -3798,15 +3409,11 @@
             <w:pPr>
               <w:spacing w:line="240" w:lineRule="auto"/>
               <w:rPr>
-                <w:sz w:val="18"/>
-                <w:szCs w:val="18"/>
-                <w:highlight w:val="white"/>
-              </w:rPr>
-            </w:pPr>
-            <w:r>
-              <w:rPr>
-                <w:sz w:val="18"/>
-                <w:szCs w:val="18"/>
+                <w:highlight w:val="white"/>
+              </w:rPr>
+            </w:pPr>
+            <w:r>
+              <w:rPr>
                 <w:highlight w:val="white"/>
               </w:rPr>
               <w:t>1.23</w:t>
@@ -3834,15 +3441,11 @@
             <w:pPr>
               <w:spacing w:line="240" w:lineRule="auto"/>
               <w:rPr>
-                <w:sz w:val="18"/>
-                <w:szCs w:val="18"/>
-                <w:highlight w:val="white"/>
-              </w:rPr>
-            </w:pPr>
-            <w:r>
-              <w:rPr>
-                <w:sz w:val="18"/>
-                <w:szCs w:val="18"/>
+                <w:highlight w:val="white"/>
+              </w:rPr>
+            </w:pPr>
+            <w:r>
+              <w:rPr>
                 <w:highlight w:val="white"/>
               </w:rPr>
               <w:t>8.04</w:t>
@@ -3870,15 +3473,11 @@
             <w:pPr>
               <w:spacing w:line="240" w:lineRule="auto"/>
               <w:rPr>
-                <w:sz w:val="18"/>
-                <w:szCs w:val="18"/>
-                <w:highlight w:val="white"/>
-              </w:rPr>
-            </w:pPr>
-            <w:r>
-              <w:rPr>
-                <w:sz w:val="18"/>
-                <w:szCs w:val="18"/>
+                <w:highlight w:val="white"/>
+              </w:rPr>
+            </w:pPr>
+            <w:r>
+              <w:rPr>
                 <w:highlight w:val="white"/>
               </w:rPr>
               <w:t>1.22</w:t>
@@ -3906,15 +3505,11 @@
             <w:pPr>
               <w:spacing w:line="240" w:lineRule="auto"/>
               <w:rPr>
-                <w:sz w:val="18"/>
-                <w:szCs w:val="18"/>
-                <w:highlight w:val="white"/>
-              </w:rPr>
-            </w:pPr>
-            <w:r>
-              <w:rPr>
-                <w:sz w:val="18"/>
-                <w:szCs w:val="18"/>
+                <w:highlight w:val="white"/>
+              </w:rPr>
+            </w:pPr>
+            <w:r>
+              <w:rPr>
                 <w:highlight w:val="white"/>
               </w:rPr>
               <w:t>0.84</w:t>
@@ -3942,15 +3537,11 @@
             <w:pPr>
               <w:spacing w:line="240" w:lineRule="auto"/>
               <w:rPr>
-                <w:sz w:val="18"/>
-                <w:szCs w:val="18"/>
-                <w:highlight w:val="white"/>
-              </w:rPr>
-            </w:pPr>
-            <w:r>
-              <w:rPr>
-                <w:sz w:val="18"/>
-                <w:szCs w:val="18"/>
+                <w:highlight w:val="white"/>
+              </w:rPr>
+            </w:pPr>
+            <w:r>
+              <w:rPr>
                 <w:highlight w:val="white"/>
               </w:rPr>
               <w:t>0.94</w:t>
@@ -3978,15 +3569,11 @@
             <w:pPr>
               <w:spacing w:line="240" w:lineRule="auto"/>
               <w:rPr>
-                <w:sz w:val="18"/>
-                <w:szCs w:val="18"/>
-                <w:highlight w:val="white"/>
-              </w:rPr>
-            </w:pPr>
-            <w:r>
-              <w:rPr>
-                <w:sz w:val="18"/>
-                <w:szCs w:val="18"/>
+                <w:highlight w:val="white"/>
+              </w:rPr>
+            </w:pPr>
+            <w:r>
+              <w:rPr>
                 <w:highlight w:val="white"/>
               </w:rPr>
               <w:t>1</w:t>
@@ -4019,8 +3606,6 @@
             <w:pPr>
               <w:spacing w:line="240" w:lineRule="auto"/>
               <w:rPr>
-                <w:sz w:val="18"/>
-                <w:szCs w:val="18"/>
                 <w:highlight w:val="white"/>
               </w:rPr>
             </w:pPr>
@@ -4028,8 +3613,6 @@
             <w:r>
               <w:rPr>
                 <w:b/>
-                <w:sz w:val="18"/>
-                <w:szCs w:val="18"/>
                 <w:highlight w:val="white"/>
               </w:rPr>
               <w:t>chevrolet</w:t>
@@ -4058,15 +3641,11 @@
             <w:pPr>
               <w:spacing w:line="240" w:lineRule="auto"/>
               <w:rPr>
-                <w:sz w:val="18"/>
-                <w:szCs w:val="18"/>
-                <w:highlight w:val="white"/>
-              </w:rPr>
-            </w:pPr>
-            <w:r>
-              <w:rPr>
-                <w:sz w:val="18"/>
-                <w:szCs w:val="18"/>
+                <w:highlight w:val="white"/>
+              </w:rPr>
+            </w:pPr>
+            <w:r>
+              <w:rPr>
                 <w:highlight w:val="white"/>
               </w:rPr>
               <w:t>1.31</w:t>
@@ -4094,15 +3673,11 @@
             <w:pPr>
               <w:spacing w:line="240" w:lineRule="auto"/>
               <w:rPr>
-                <w:sz w:val="18"/>
-                <w:szCs w:val="18"/>
-                <w:highlight w:val="white"/>
-              </w:rPr>
-            </w:pPr>
-            <w:r>
-              <w:rPr>
-                <w:sz w:val="18"/>
-                <w:szCs w:val="18"/>
+                <w:highlight w:val="white"/>
+              </w:rPr>
+            </w:pPr>
+            <w:r>
+              <w:rPr>
                 <w:highlight w:val="white"/>
               </w:rPr>
               <w:t>1.57</w:t>
@@ -4130,15 +3705,11 @@
             <w:pPr>
               <w:spacing w:line="240" w:lineRule="auto"/>
               <w:rPr>
-                <w:sz w:val="18"/>
-                <w:szCs w:val="18"/>
-                <w:highlight w:val="white"/>
-              </w:rPr>
-            </w:pPr>
-            <w:r>
-              <w:rPr>
-                <w:sz w:val="18"/>
-                <w:szCs w:val="18"/>
+                <w:highlight w:val="white"/>
+              </w:rPr>
+            </w:pPr>
+            <w:r>
+              <w:rPr>
                 <w:highlight w:val="white"/>
               </w:rPr>
               <w:t>1.4</w:t>
@@ -4166,15 +3737,11 @@
             <w:pPr>
               <w:spacing w:line="240" w:lineRule="auto"/>
               <w:rPr>
-                <w:sz w:val="18"/>
-                <w:szCs w:val="18"/>
-                <w:highlight w:val="white"/>
-              </w:rPr>
-            </w:pPr>
-            <w:r>
-              <w:rPr>
-                <w:sz w:val="18"/>
-                <w:szCs w:val="18"/>
+                <w:highlight w:val="white"/>
+              </w:rPr>
+            </w:pPr>
+            <w:r>
+              <w:rPr>
                 <w:highlight w:val="white"/>
               </w:rPr>
               <w:t>1.74</w:t>
@@ -4202,15 +3769,11 @@
             <w:pPr>
               <w:spacing w:line="240" w:lineRule="auto"/>
               <w:rPr>
-                <w:sz w:val="18"/>
-                <w:szCs w:val="18"/>
-                <w:highlight w:val="white"/>
-              </w:rPr>
-            </w:pPr>
-            <w:r>
-              <w:rPr>
-                <w:sz w:val="18"/>
-                <w:szCs w:val="18"/>
+                <w:highlight w:val="white"/>
+              </w:rPr>
+            </w:pPr>
+            <w:r>
+              <w:rPr>
                 <w:highlight w:val="white"/>
               </w:rPr>
               <w:t>1.59</w:t>
@@ -4238,15 +3801,11 @@
             <w:pPr>
               <w:spacing w:line="240" w:lineRule="auto"/>
               <w:rPr>
-                <w:sz w:val="18"/>
-                <w:szCs w:val="18"/>
-                <w:highlight w:val="white"/>
-              </w:rPr>
-            </w:pPr>
-            <w:r>
-              <w:rPr>
-                <w:sz w:val="18"/>
-                <w:szCs w:val="18"/>
+                <w:highlight w:val="white"/>
+              </w:rPr>
+            </w:pPr>
+            <w:r>
+              <w:rPr>
                 <w:highlight w:val="white"/>
               </w:rPr>
               <w:t>1.22</w:t>
@@ -4274,15 +3833,11 @@
             <w:pPr>
               <w:spacing w:line="240" w:lineRule="auto"/>
               <w:rPr>
-                <w:sz w:val="18"/>
-                <w:szCs w:val="18"/>
-                <w:highlight w:val="white"/>
-              </w:rPr>
-            </w:pPr>
-            <w:r>
-              <w:rPr>
-                <w:sz w:val="18"/>
-                <w:szCs w:val="18"/>
+                <w:highlight w:val="white"/>
+              </w:rPr>
+            </w:pPr>
+            <w:r>
+              <w:rPr>
                 <w:highlight w:val="white"/>
               </w:rPr>
               <w:t>14.78</w:t>
@@ -4310,15 +3865,11 @@
             <w:pPr>
               <w:spacing w:line="240" w:lineRule="auto"/>
               <w:rPr>
-                <w:sz w:val="18"/>
-                <w:szCs w:val="18"/>
-                <w:highlight w:val="white"/>
-              </w:rPr>
-            </w:pPr>
-            <w:r>
-              <w:rPr>
-                <w:sz w:val="18"/>
-                <w:szCs w:val="18"/>
+                <w:highlight w:val="white"/>
+              </w:rPr>
+            </w:pPr>
+            <w:r>
+              <w:rPr>
                 <w:highlight w:val="white"/>
               </w:rPr>
               <w:t>2.21</w:t>
@@ -4346,15 +3897,11 @@
             <w:pPr>
               <w:spacing w:line="240" w:lineRule="auto"/>
               <w:rPr>
-                <w:sz w:val="18"/>
-                <w:szCs w:val="18"/>
-                <w:highlight w:val="white"/>
-              </w:rPr>
-            </w:pPr>
-            <w:r>
-              <w:rPr>
-                <w:sz w:val="18"/>
-                <w:szCs w:val="18"/>
+                <w:highlight w:val="white"/>
+              </w:rPr>
+            </w:pPr>
+            <w:r>
+              <w:rPr>
                 <w:highlight w:val="white"/>
               </w:rPr>
               <w:t>4.6</w:t>
@@ -4382,15 +3929,11 @@
             <w:pPr>
               <w:spacing w:line="240" w:lineRule="auto"/>
               <w:rPr>
-                <w:sz w:val="18"/>
-                <w:szCs w:val="18"/>
-                <w:highlight w:val="white"/>
-              </w:rPr>
-            </w:pPr>
-            <w:r>
-              <w:rPr>
-                <w:sz w:val="18"/>
-                <w:szCs w:val="18"/>
+                <w:highlight w:val="white"/>
+              </w:rPr>
+            </w:pPr>
+            <w:r>
+              <w:rPr>
                 <w:highlight w:val="white"/>
               </w:rPr>
               <w:t>1.38</w:t>
@@ -4423,8 +3966,6 @@
             <w:pPr>
               <w:spacing w:line="240" w:lineRule="auto"/>
               <w:rPr>
-                <w:sz w:val="18"/>
-                <w:szCs w:val="18"/>
                 <w:highlight w:val="white"/>
               </w:rPr>
             </w:pPr>
@@ -4432,8 +3973,6 @@
             <w:r>
               <w:rPr>
                 <w:b/>
-                <w:sz w:val="18"/>
-                <w:szCs w:val="18"/>
                 <w:highlight w:val="white"/>
               </w:rPr>
               <w:t>chrysler</w:t>
@@ -4462,15 +4001,11 @@
             <w:pPr>
               <w:spacing w:line="240" w:lineRule="auto"/>
               <w:rPr>
-                <w:sz w:val="18"/>
-                <w:szCs w:val="18"/>
-                <w:highlight w:val="white"/>
-              </w:rPr>
-            </w:pPr>
-            <w:r>
-              <w:rPr>
-                <w:sz w:val="18"/>
-                <w:szCs w:val="18"/>
+                <w:highlight w:val="white"/>
+              </w:rPr>
+            </w:pPr>
+            <w:r>
+              <w:rPr>
                 <w:highlight w:val="white"/>
               </w:rPr>
               <w:t>1.37</w:t>
@@ -4498,15 +4033,11 @@
             <w:pPr>
               <w:spacing w:line="240" w:lineRule="auto"/>
               <w:rPr>
-                <w:sz w:val="18"/>
-                <w:szCs w:val="18"/>
-                <w:highlight w:val="white"/>
-              </w:rPr>
-            </w:pPr>
-            <w:r>
-              <w:rPr>
-                <w:sz w:val="18"/>
-                <w:szCs w:val="18"/>
+                <w:highlight w:val="white"/>
+              </w:rPr>
+            </w:pPr>
+            <w:r>
+              <w:rPr>
                 <w:highlight w:val="white"/>
               </w:rPr>
               <w:t>1.37</w:t>
@@ -4534,15 +4065,11 @@
             <w:pPr>
               <w:spacing w:line="240" w:lineRule="auto"/>
               <w:rPr>
-                <w:sz w:val="18"/>
-                <w:szCs w:val="18"/>
-                <w:highlight w:val="white"/>
-              </w:rPr>
-            </w:pPr>
-            <w:r>
-              <w:rPr>
-                <w:sz w:val="18"/>
-                <w:szCs w:val="18"/>
+                <w:highlight w:val="white"/>
+              </w:rPr>
+            </w:pPr>
+            <w:r>
+              <w:rPr>
                 <w:highlight w:val="white"/>
               </w:rPr>
               <w:t>1.39</w:t>
@@ -4570,15 +4097,11 @@
             <w:pPr>
               <w:spacing w:line="240" w:lineRule="auto"/>
               <w:rPr>
-                <w:sz w:val="18"/>
-                <w:szCs w:val="18"/>
-                <w:highlight w:val="white"/>
-              </w:rPr>
-            </w:pPr>
-            <w:r>
-              <w:rPr>
-                <w:sz w:val="18"/>
-                <w:szCs w:val="18"/>
+                <w:highlight w:val="white"/>
+              </w:rPr>
+            </w:pPr>
+            <w:r>
+              <w:rPr>
                 <w:highlight w:val="white"/>
               </w:rPr>
               <w:t>1.26</w:t>
@@ -4606,15 +4129,11 @@
             <w:pPr>
               <w:spacing w:line="240" w:lineRule="auto"/>
               <w:rPr>
-                <w:sz w:val="18"/>
-                <w:szCs w:val="18"/>
-                <w:highlight w:val="white"/>
-              </w:rPr>
-            </w:pPr>
-            <w:r>
-              <w:rPr>
-                <w:sz w:val="18"/>
-                <w:szCs w:val="18"/>
+                <w:highlight w:val="white"/>
+              </w:rPr>
+            </w:pPr>
+            <w:r>
+              <w:rPr>
                 <w:highlight w:val="white"/>
               </w:rPr>
               <w:t>1.93</w:t>
@@ -4642,15 +4161,11 @@
             <w:pPr>
               <w:spacing w:line="240" w:lineRule="auto"/>
               <w:rPr>
-                <w:sz w:val="18"/>
-                <w:szCs w:val="18"/>
-                <w:highlight w:val="white"/>
-              </w:rPr>
-            </w:pPr>
-            <w:r>
-              <w:rPr>
-                <w:sz w:val="18"/>
-                <w:szCs w:val="18"/>
+                <w:highlight w:val="white"/>
+              </w:rPr>
+            </w:pPr>
+            <w:r>
+              <w:rPr>
                 <w:highlight w:val="white"/>
               </w:rPr>
               <w:t>0.84</w:t>
@@ -4678,15 +4193,11 @@
             <w:pPr>
               <w:spacing w:line="240" w:lineRule="auto"/>
               <w:rPr>
-                <w:sz w:val="18"/>
-                <w:szCs w:val="18"/>
-                <w:highlight w:val="white"/>
-              </w:rPr>
-            </w:pPr>
-            <w:r>
-              <w:rPr>
-                <w:sz w:val="18"/>
-                <w:szCs w:val="18"/>
+                <w:highlight w:val="white"/>
+              </w:rPr>
+            </w:pPr>
+            <w:r>
+              <w:rPr>
                 <w:highlight w:val="white"/>
               </w:rPr>
               <w:t>2.21</w:t>
@@ -4714,15 +4225,11 @@
             <w:pPr>
               <w:spacing w:line="240" w:lineRule="auto"/>
               <w:rPr>
-                <w:sz w:val="18"/>
-                <w:szCs w:val="18"/>
-                <w:highlight w:val="white"/>
-              </w:rPr>
-            </w:pPr>
-            <w:r>
-              <w:rPr>
-                <w:sz w:val="18"/>
-                <w:szCs w:val="18"/>
+                <w:highlight w:val="white"/>
+              </w:rPr>
+            </w:pPr>
+            <w:r>
+              <w:rPr>
                 <w:highlight w:val="white"/>
               </w:rPr>
               <w:t>18.05</w:t>
@@ -4750,15 +4257,11 @@
             <w:pPr>
               <w:spacing w:line="240" w:lineRule="auto"/>
               <w:rPr>
-                <w:sz w:val="18"/>
-                <w:szCs w:val="18"/>
-                <w:highlight w:val="white"/>
-              </w:rPr>
-            </w:pPr>
-            <w:r>
-              <w:rPr>
-                <w:sz w:val="18"/>
-                <w:szCs w:val="18"/>
+                <w:highlight w:val="white"/>
+              </w:rPr>
+            </w:pPr>
+            <w:r>
+              <w:rPr>
                 <w:highlight w:val="white"/>
               </w:rPr>
               <w:t>1.19</w:t>
@@ -4786,15 +4289,11 @@
             <w:pPr>
               <w:spacing w:line="240" w:lineRule="auto"/>
               <w:rPr>
-                <w:sz w:val="18"/>
-                <w:szCs w:val="18"/>
-                <w:highlight w:val="white"/>
-              </w:rPr>
-            </w:pPr>
-            <w:r>
-              <w:rPr>
-                <w:sz w:val="18"/>
-                <w:szCs w:val="18"/>
+                <w:highlight w:val="white"/>
+              </w:rPr>
+            </w:pPr>
+            <w:r>
+              <w:rPr>
                 <w:highlight w:val="white"/>
               </w:rPr>
               <w:t>3.74</w:t>
@@ -4827,8 +4326,6 @@
             <w:pPr>
               <w:spacing w:line="240" w:lineRule="auto"/>
               <w:rPr>
-                <w:sz w:val="18"/>
-                <w:szCs w:val="18"/>
                 <w:highlight w:val="white"/>
               </w:rPr>
             </w:pPr>
@@ -4836,10 +4333,9 @@
             <w:r>
               <w:rPr>
                 <w:b/>
-                <w:sz w:val="18"/>
-                <w:szCs w:val="18"/>
-                <w:highlight w:val="white"/>
-              </w:rPr>
+                <w:highlight w:val="white"/>
+              </w:rPr>
+              <w:lastRenderedPageBreak/>
               <w:t>saturn</w:t>
             </w:r>
             <w:proofErr w:type="spellEnd"/>
@@ -4866,15 +4362,11 @@
             <w:pPr>
               <w:spacing w:line="240" w:lineRule="auto"/>
               <w:rPr>
-                <w:sz w:val="18"/>
-                <w:szCs w:val="18"/>
-                <w:highlight w:val="white"/>
-              </w:rPr>
-            </w:pPr>
-            <w:r>
-              <w:rPr>
-                <w:sz w:val="18"/>
-                <w:szCs w:val="18"/>
+                <w:highlight w:val="white"/>
+              </w:rPr>
+            </w:pPr>
+            <w:r>
+              <w:rPr>
                 <w:highlight w:val="white"/>
               </w:rPr>
               <w:t>1.33</w:t>
@@ -4902,15 +4394,11 @@
             <w:pPr>
               <w:spacing w:line="240" w:lineRule="auto"/>
               <w:rPr>
-                <w:sz w:val="18"/>
-                <w:szCs w:val="18"/>
-                <w:highlight w:val="white"/>
-              </w:rPr>
-            </w:pPr>
-            <w:r>
-              <w:rPr>
-                <w:sz w:val="18"/>
-                <w:szCs w:val="18"/>
+                <w:highlight w:val="white"/>
+              </w:rPr>
+            </w:pPr>
+            <w:r>
+              <w:rPr>
                 <w:highlight w:val="white"/>
               </w:rPr>
               <w:t>1.55</w:t>
@@ -4938,15 +4426,11 @@
             <w:pPr>
               <w:spacing w:line="240" w:lineRule="auto"/>
               <w:rPr>
-                <w:sz w:val="18"/>
-                <w:szCs w:val="18"/>
-                <w:highlight w:val="white"/>
-              </w:rPr>
-            </w:pPr>
-            <w:r>
-              <w:rPr>
-                <w:sz w:val="18"/>
-                <w:szCs w:val="18"/>
+                <w:highlight w:val="white"/>
+              </w:rPr>
+            </w:pPr>
+            <w:r>
+              <w:rPr>
                 <w:highlight w:val="white"/>
               </w:rPr>
               <w:t>1.35</w:t>
@@ -4974,15 +4458,11 @@
             <w:pPr>
               <w:spacing w:line="240" w:lineRule="auto"/>
               <w:rPr>
-                <w:sz w:val="18"/>
-                <w:szCs w:val="18"/>
-                <w:highlight w:val="white"/>
-              </w:rPr>
-            </w:pPr>
-            <w:r>
-              <w:rPr>
-                <w:sz w:val="18"/>
-                <w:szCs w:val="18"/>
+                <w:highlight w:val="white"/>
+              </w:rPr>
+            </w:pPr>
+            <w:r>
+              <w:rPr>
                 <w:highlight w:val="white"/>
               </w:rPr>
               <w:t>2.48</w:t>
@@ -5010,15 +4490,11 @@
             <w:pPr>
               <w:spacing w:line="240" w:lineRule="auto"/>
               <w:rPr>
-                <w:sz w:val="18"/>
-                <w:szCs w:val="18"/>
-                <w:highlight w:val="white"/>
-              </w:rPr>
-            </w:pPr>
-            <w:r>
-              <w:rPr>
-                <w:sz w:val="18"/>
-                <w:szCs w:val="18"/>
+                <w:highlight w:val="white"/>
+              </w:rPr>
+            </w:pPr>
+            <w:r>
+              <w:rPr>
                 <w:highlight w:val="white"/>
               </w:rPr>
               <w:t>1.63</w:t>
@@ -5046,15 +4522,11 @@
             <w:pPr>
               <w:spacing w:line="240" w:lineRule="auto"/>
               <w:rPr>
-                <w:sz w:val="18"/>
-                <w:szCs w:val="18"/>
-                <w:highlight w:val="white"/>
-              </w:rPr>
-            </w:pPr>
-            <w:r>
-              <w:rPr>
-                <w:sz w:val="18"/>
-                <w:szCs w:val="18"/>
+                <w:highlight w:val="white"/>
+              </w:rPr>
+            </w:pPr>
+            <w:r>
+              <w:rPr>
                 <w:highlight w:val="white"/>
               </w:rPr>
               <w:t>0.94</w:t>
@@ -5082,15 +4554,11 @@
             <w:pPr>
               <w:spacing w:line="240" w:lineRule="auto"/>
               <w:rPr>
-                <w:sz w:val="18"/>
-                <w:szCs w:val="18"/>
-                <w:highlight w:val="white"/>
-              </w:rPr>
-            </w:pPr>
-            <w:r>
-              <w:rPr>
-                <w:sz w:val="18"/>
-                <w:szCs w:val="18"/>
+                <w:highlight w:val="white"/>
+              </w:rPr>
+            </w:pPr>
+            <w:r>
+              <w:rPr>
                 <w:highlight w:val="white"/>
               </w:rPr>
               <w:t>4.6</w:t>
@@ -5118,15 +4586,11 @@
             <w:pPr>
               <w:spacing w:line="240" w:lineRule="auto"/>
               <w:rPr>
-                <w:sz w:val="18"/>
-                <w:szCs w:val="18"/>
-                <w:highlight w:val="white"/>
-              </w:rPr>
-            </w:pPr>
-            <w:r>
-              <w:rPr>
-                <w:sz w:val="18"/>
-                <w:szCs w:val="18"/>
+                <w:highlight w:val="white"/>
+              </w:rPr>
+            </w:pPr>
+            <w:r>
+              <w:rPr>
                 <w:highlight w:val="white"/>
               </w:rPr>
               <w:t>1.19</w:t>
@@ -5154,15 +4618,11 @@
             <w:pPr>
               <w:spacing w:line="240" w:lineRule="auto"/>
               <w:rPr>
-                <w:sz w:val="18"/>
-                <w:szCs w:val="18"/>
-                <w:highlight w:val="white"/>
-              </w:rPr>
-            </w:pPr>
-            <w:r>
-              <w:rPr>
-                <w:sz w:val="18"/>
-                <w:szCs w:val="18"/>
+                <w:highlight w:val="white"/>
+              </w:rPr>
+            </w:pPr>
+            <w:r>
+              <w:rPr>
                 <w:highlight w:val="white"/>
               </w:rPr>
               <w:t>18.05</w:t>
@@ -5190,15 +4650,11 @@
             <w:pPr>
               <w:spacing w:line="240" w:lineRule="auto"/>
               <w:rPr>
-                <w:sz w:val="18"/>
-                <w:szCs w:val="18"/>
-                <w:highlight w:val="white"/>
-              </w:rPr>
-            </w:pPr>
-            <w:r>
-              <w:rPr>
-                <w:sz w:val="18"/>
-                <w:szCs w:val="18"/>
+                <w:highlight w:val="white"/>
+              </w:rPr>
+            </w:pPr>
+            <w:r>
+              <w:rPr>
                 <w:highlight w:val="white"/>
               </w:rPr>
               <w:t>1.18</w:t>
@@ -5231,16 +4687,12 @@
             <w:pPr>
               <w:spacing w:line="240" w:lineRule="auto"/>
               <w:rPr>
-                <w:sz w:val="18"/>
-                <w:szCs w:val="18"/>
                 <w:highlight w:val="white"/>
               </w:rPr>
             </w:pPr>
             <w:r>
               <w:rPr>
                 <w:b/>
-                <w:sz w:val="18"/>
-                <w:szCs w:val="18"/>
                 <w:highlight w:val="white"/>
               </w:rPr>
               <w:t>dodge</w:t>
@@ -5268,15 +4720,11 @@
             <w:pPr>
               <w:spacing w:line="240" w:lineRule="auto"/>
               <w:rPr>
-                <w:sz w:val="18"/>
-                <w:szCs w:val="18"/>
-                <w:highlight w:val="white"/>
-              </w:rPr>
-            </w:pPr>
-            <w:r>
-              <w:rPr>
-                <w:sz w:val="18"/>
-                <w:szCs w:val="18"/>
+                <w:highlight w:val="white"/>
+              </w:rPr>
+            </w:pPr>
+            <w:r>
+              <w:rPr>
                 <w:highlight w:val="white"/>
               </w:rPr>
               <w:t>1.18</w:t>
@@ -5304,15 +4752,11 @@
             <w:pPr>
               <w:spacing w:line="240" w:lineRule="auto"/>
               <w:rPr>
-                <w:sz w:val="18"/>
-                <w:szCs w:val="18"/>
-                <w:highlight w:val="white"/>
-              </w:rPr>
-            </w:pPr>
-            <w:r>
-              <w:rPr>
-                <w:sz w:val="18"/>
-                <w:szCs w:val="18"/>
+                <w:highlight w:val="white"/>
+              </w:rPr>
+            </w:pPr>
+            <w:r>
+              <w:rPr>
                 <w:highlight w:val="white"/>
               </w:rPr>
               <w:t>1.35</w:t>
@@ -5340,15 +4784,11 @@
             <w:pPr>
               <w:spacing w:line="240" w:lineRule="auto"/>
               <w:rPr>
-                <w:sz w:val="18"/>
-                <w:szCs w:val="18"/>
-                <w:highlight w:val="white"/>
-              </w:rPr>
-            </w:pPr>
-            <w:r>
-              <w:rPr>
-                <w:sz w:val="18"/>
-                <w:szCs w:val="18"/>
+                <w:highlight w:val="white"/>
+              </w:rPr>
+            </w:pPr>
+            <w:r>
+              <w:rPr>
                 <w:highlight w:val="white"/>
               </w:rPr>
               <w:t>1.02</w:t>
@@ -5376,15 +4816,11 @@
             <w:pPr>
               <w:spacing w:line="240" w:lineRule="auto"/>
               <w:rPr>
-                <w:sz w:val="18"/>
-                <w:szCs w:val="18"/>
-                <w:highlight w:val="white"/>
-              </w:rPr>
-            </w:pPr>
-            <w:r>
-              <w:rPr>
-                <w:sz w:val="18"/>
-                <w:szCs w:val="18"/>
+                <w:highlight w:val="white"/>
+              </w:rPr>
+            </w:pPr>
+            <w:r>
+              <w:rPr>
                 <w:highlight w:val="white"/>
               </w:rPr>
               <w:t>1.14</w:t>
@@ -5412,15 +4848,11 @@
             <w:pPr>
               <w:spacing w:line="240" w:lineRule="auto"/>
               <w:rPr>
-                <w:sz w:val="18"/>
-                <w:szCs w:val="18"/>
-                <w:highlight w:val="white"/>
-              </w:rPr>
-            </w:pPr>
-            <w:r>
-              <w:rPr>
-                <w:sz w:val="18"/>
-                <w:szCs w:val="18"/>
+                <w:highlight w:val="white"/>
+              </w:rPr>
+            </w:pPr>
+            <w:r>
+              <w:rPr>
                 <w:highlight w:val="white"/>
               </w:rPr>
               <w:t>1.44</w:t>
@@ -5448,15 +4880,11 @@
             <w:pPr>
               <w:spacing w:line="240" w:lineRule="auto"/>
               <w:rPr>
-                <w:sz w:val="18"/>
-                <w:szCs w:val="18"/>
-                <w:highlight w:val="white"/>
-              </w:rPr>
-            </w:pPr>
-            <w:r>
-              <w:rPr>
-                <w:sz w:val="18"/>
-                <w:szCs w:val="18"/>
+                <w:highlight w:val="white"/>
+              </w:rPr>
+            </w:pPr>
+            <w:r>
+              <w:rPr>
                 <w:highlight w:val="white"/>
               </w:rPr>
               <w:t>1</w:t>
@@ -5484,15 +4912,11 @@
             <w:pPr>
               <w:spacing w:line="240" w:lineRule="auto"/>
               <w:rPr>
-                <w:sz w:val="18"/>
-                <w:szCs w:val="18"/>
-                <w:highlight w:val="white"/>
-              </w:rPr>
-            </w:pPr>
-            <w:r>
-              <w:rPr>
-                <w:sz w:val="18"/>
-                <w:szCs w:val="18"/>
+                <w:highlight w:val="white"/>
+              </w:rPr>
+            </w:pPr>
+            <w:r>
+              <w:rPr>
                 <w:highlight w:val="white"/>
               </w:rPr>
               <w:t>1.38</w:t>
@@ -5520,15 +4944,11 @@
             <w:pPr>
               <w:spacing w:line="240" w:lineRule="auto"/>
               <w:rPr>
-                <w:sz w:val="18"/>
-                <w:szCs w:val="18"/>
-                <w:highlight w:val="white"/>
-              </w:rPr>
-            </w:pPr>
-            <w:r>
-              <w:rPr>
-                <w:sz w:val="18"/>
-                <w:szCs w:val="18"/>
+                <w:highlight w:val="white"/>
+              </w:rPr>
+            </w:pPr>
+            <w:r>
+              <w:rPr>
                 <w:highlight w:val="white"/>
               </w:rPr>
               <w:t>3.74</w:t>
@@ -5556,15 +4976,11 @@
             <w:pPr>
               <w:spacing w:line="240" w:lineRule="auto"/>
               <w:rPr>
-                <w:sz w:val="18"/>
-                <w:szCs w:val="18"/>
-                <w:highlight w:val="white"/>
-              </w:rPr>
-            </w:pPr>
-            <w:r>
-              <w:rPr>
-                <w:sz w:val="18"/>
-                <w:szCs w:val="18"/>
+                <w:highlight w:val="white"/>
+              </w:rPr>
+            </w:pPr>
+            <w:r>
+              <w:rPr>
                 <w:highlight w:val="white"/>
               </w:rPr>
               <w:t>1.18</w:t>
@@ -5592,15 +5008,11 @@
             <w:pPr>
               <w:spacing w:line="240" w:lineRule="auto"/>
               <w:rPr>
-                <w:sz w:val="18"/>
-                <w:szCs w:val="18"/>
-                <w:highlight w:val="white"/>
-              </w:rPr>
-            </w:pPr>
-            <w:r>
-              <w:rPr>
-                <w:sz w:val="18"/>
-                <w:szCs w:val="18"/>
+                <w:highlight w:val="white"/>
+              </w:rPr>
+            </w:pPr>
+            <w:r>
+              <w:rPr>
                 <w:highlight w:val="white"/>
               </w:rPr>
               <w:t>20.79</w:t>
@@ -5635,20 +5047,16 @@
       </w:r>
       <w:r>
         <w:rPr>
-          <w:rFonts w:ascii="Times New Roman" w:eastAsia="Times New Roman" w:hAnsi="Times New Roman" w:cs="Times New Roman"/>
-          <w:color w:val="222222"/>
-          <w:sz w:val="14"/>
-          <w:szCs w:val="14"/>
+          <w:rFonts w:eastAsia="Times New Roman"/>
+          <w:color w:val="222222"/>
           <w:highlight w:val="white"/>
         </w:rPr>
         <w:t xml:space="preserve"> </w:t>
       </w:r>
       <w:r>
         <w:rPr>
-          <w:rFonts w:ascii="Times New Roman" w:eastAsia="Times New Roman" w:hAnsi="Times New Roman" w:cs="Times New Roman"/>
-          <w:color w:val="222222"/>
-          <w:sz w:val="14"/>
-          <w:szCs w:val="14"/>
+          <w:rFonts w:eastAsia="Times New Roman"/>
+          <w:color w:val="222222"/>
           <w:highlight w:val="white"/>
         </w:rPr>
         <w:tab/>
@@ -5731,20 +5139,16 @@
       </w:r>
       <w:r>
         <w:rPr>
-          <w:rFonts w:ascii="Times New Roman" w:eastAsia="Times New Roman" w:hAnsi="Times New Roman" w:cs="Times New Roman"/>
-          <w:color w:val="222222"/>
-          <w:sz w:val="14"/>
-          <w:szCs w:val="14"/>
+          <w:rFonts w:eastAsia="Times New Roman"/>
+          <w:color w:val="222222"/>
           <w:highlight w:val="white"/>
         </w:rPr>
         <w:t xml:space="preserve"> </w:t>
       </w:r>
       <w:r>
         <w:rPr>
-          <w:rFonts w:ascii="Times New Roman" w:eastAsia="Times New Roman" w:hAnsi="Times New Roman" w:cs="Times New Roman"/>
-          <w:color w:val="222222"/>
-          <w:sz w:val="14"/>
-          <w:szCs w:val="14"/>
+          <w:rFonts w:eastAsia="Times New Roman"/>
+          <w:color w:val="222222"/>
           <w:highlight w:val="white"/>
         </w:rPr>
         <w:tab/>
@@ -5769,6 +5173,7 @@
     <w:p>
       <w:pPr>
         <w:spacing w:line="240" w:lineRule="auto"/>
+        <w:ind w:firstLine="720"/>
         <w:rPr>
           <w:color w:val="222222"/>
           <w:highlight w:val="white"/>
@@ -5779,14 +5184,23 @@
           <w:color w:val="222222"/>
           <w:highlight w:val="white"/>
         </w:rPr>
-        <w:t>To decide on the 5 attributes, we sorted words by frequency and looked at the top 60-70 words that could be interpreted as attributes. We then pared that down to 52 terms and colla</w:t>
-      </w:r>
-      <w:r>
-        <w:rPr>
-          <w:color w:val="222222"/>
-          <w:highlight w:val="white"/>
-        </w:rPr>
-        <w:t>psed them into 5 umbrella attributes that each contain a number of sub-attributes. They are listed below:</w:t>
+        <w:t xml:space="preserve">To decide on the 5 attributes, we sorted words by frequency and looked at the top 60-70 words that could be interpreted as attributes. We then pared that down to 52 terms and collapsed them into 5 umbrella attributes that each contain </w:t>
+      </w:r>
+      <w:proofErr w:type="gramStart"/>
+      <w:r>
+        <w:rPr>
+          <w:color w:val="222222"/>
+          <w:highlight w:val="white"/>
+        </w:rPr>
+        <w:t>a number of</w:t>
+      </w:r>
+      <w:proofErr w:type="gramEnd"/>
+      <w:r>
+        <w:rPr>
+          <w:color w:val="222222"/>
+          <w:highlight w:val="white"/>
+        </w:rPr>
+        <w:t xml:space="preserve"> sub-attributes. They are listed below:</w:t>
       </w:r>
     </w:p>
     <w:p>
@@ -5878,20 +5292,16 @@
       </w:r>
       <w:r>
         <w:rPr>
-          <w:rFonts w:ascii="Times New Roman" w:eastAsia="Times New Roman" w:hAnsi="Times New Roman" w:cs="Times New Roman"/>
-          <w:color w:val="222222"/>
-          <w:sz w:val="14"/>
-          <w:szCs w:val="14"/>
+          <w:rFonts w:eastAsia="Times New Roman"/>
+          <w:color w:val="222222"/>
           <w:highlight w:val="white"/>
         </w:rPr>
         <w:t xml:space="preserve"> </w:t>
       </w:r>
       <w:r>
         <w:rPr>
-          <w:rFonts w:ascii="Times New Roman" w:eastAsia="Times New Roman" w:hAnsi="Times New Roman" w:cs="Times New Roman"/>
-          <w:color w:val="222222"/>
-          <w:sz w:val="14"/>
-          <w:szCs w:val="14"/>
+          <w:rFonts w:eastAsia="Times New Roman"/>
+          <w:color w:val="222222"/>
           <w:highlight w:val="white"/>
         </w:rPr>
         <w:tab/>
@@ -5901,22 +5311,14 @@
           <w:color w:val="222222"/>
           <w:highlight w:val="white"/>
         </w:rPr>
-        <w:t xml:space="preserve">For </w:t>
-      </w:r>
-      <w:r>
-        <w:rPr>
-          <w:b/>
-          <w:color w:val="222222"/>
-          <w:highlight w:val="white"/>
-        </w:rPr>
-        <w:t>task E</w:t>
-      </w:r>
-      <w:r>
-        <w:rPr>
-          <w:color w:val="222222"/>
-          <w:highlight w:val="white"/>
-        </w:rPr>
-        <w:t xml:space="preserve">, provide all details of your analysis – e.g., how you measured “aspirational” and how you found the most aspirational brand.  </w:t>
+        <w:t>Aspirational Analysis Details</w:t>
+      </w:r>
+      <w:r>
+        <w:rPr>
+          <w:color w:val="222222"/>
+          <w:highlight w:val="white"/>
+        </w:rPr>
+        <w:t xml:space="preserve">  </w:t>
       </w:r>
     </w:p>
     <w:p>
@@ -5931,6 +5333,7 @@
     <w:p>
       <w:pPr>
         <w:spacing w:line="240" w:lineRule="auto"/>
+        <w:ind w:firstLine="720"/>
         <w:rPr>
           <w:color w:val="222222"/>
           <w:highlight w:val="white"/>
@@ -5941,6 +5344,7 @@
           <w:color w:val="222222"/>
           <w:highlight w:val="white"/>
         </w:rPr>
+        <w:lastRenderedPageBreak/>
         <w:t>We defined “aspirational” as having a high measure of centrality, conditioned on the occurrence of ideas related to purchasing. In other words, given that people are talking about purchasing, what brand is talked about the most in relation to other brands?</w:t>
       </w:r>
       <w:r>
@@ -5957,13 +5361,35 @@
         </w:rPr>
         <w:t xml:space="preserve">conditional lift of </w:t>
       </w:r>
-      <w:r>
-        <w:rPr>
-          <w:color w:val="222222"/>
-          <w:highlight w:val="white"/>
-        </w:rPr>
-        <w:lastRenderedPageBreak/>
-        <w:t>different brands conditional on people talking about purchasing decision as the similarity measure. Then we take the inverse of that as the distance to build a graph model to calculate centrality scores.</w:t>
+      <w:proofErr w:type="gramStart"/>
+      <w:r>
+        <w:rPr>
+          <w:color w:val="222222"/>
+          <w:highlight w:val="white"/>
+        </w:rPr>
+        <w:t>different brands</w:t>
+      </w:r>
+      <w:proofErr w:type="gramEnd"/>
+      <w:r>
+        <w:rPr>
+          <w:color w:val="222222"/>
+          <w:highlight w:val="white"/>
+        </w:rPr>
+        <w:t xml:space="preserve"> conditional on people talking about purchasing decision as the similarity </w:t>
+      </w:r>
+      <w:r>
+        <w:rPr>
+          <w:color w:val="222222"/>
+          <w:highlight w:val="white"/>
+        </w:rPr>
+        <w:t>measure. Then we tak</w:t>
+      </w:r>
+      <w:r>
+        <w:rPr>
+          <w:color w:val="222222"/>
+          <w:highlight w:val="white"/>
+        </w:rPr>
+        <w:t>e the inverse of that as the distance to build a graph model to calculate centrality scores.</w:t>
       </w:r>
       <w:r>
         <w:rPr>
@@ -5984,13 +5410,53 @@
           <w:color w:val="222222"/>
           <w:highlight w:val="white"/>
         </w:rPr>
-        <w:t>.98. Assuming that these co-occurrences are of positive sentiment, we can suppose that among these users in the midsize sedan market, Mazda is a brand of aspiration.</w:t>
+        <w:t xml:space="preserve">.98. </w:t>
+      </w:r>
+      <w:proofErr w:type="gramStart"/>
+      <w:r>
+        <w:rPr>
+          <w:color w:val="222222"/>
+          <w:highlight w:val="white"/>
+        </w:rPr>
+        <w:t>Assuming that</w:t>
+      </w:r>
+      <w:proofErr w:type="gramEnd"/>
+      <w:r>
+        <w:rPr>
+          <w:color w:val="222222"/>
+          <w:highlight w:val="white"/>
+        </w:rPr>
+        <w:t xml:space="preserve"> these co-occurrences are of positive sentiment, we can </w:t>
+      </w:r>
+      <w:r>
+        <w:rPr>
+          <w:color w:val="222222"/>
+          <w:highlight w:val="white"/>
+        </w:rPr>
+        <w:t>suggest</w:t>
+      </w:r>
+      <w:r>
+        <w:rPr>
+          <w:color w:val="222222"/>
+          <w:highlight w:val="white"/>
+        </w:rPr>
+        <w:t xml:space="preserve"> that among these users in the midsize sedan market, Mazda is a brand of aspiration.</w:t>
       </w:r>
     </w:p>
     <w:p>
       <w:pPr>
         <w:spacing w:line="240" w:lineRule="auto"/>
         <w:rPr>
+          <w:color w:val="222222"/>
+          <w:highlight w:val="white"/>
+        </w:rPr>
+      </w:pPr>
+    </w:p>
+    <w:p>
+      <w:pPr>
+        <w:spacing w:line="240" w:lineRule="auto"/>
+        <w:ind w:firstLine="720"/>
+        <w:rPr>
           <w:b/>
           <w:color w:val="222222"/>
           <w:highlight w:val="white"/>
@@ -6001,7 +5467,7 @@
           <w:color w:val="222222"/>
           <w:highlight w:val="white"/>
         </w:rPr>
-        <w:t>Here we have</w:t>
+        <w:t>Below is</w:t>
       </w:r>
       <w:r>
         <w:rPr>
@@ -6031,28 +5497,7 @@
           <w:color w:val="222222"/>
           <w:highlight w:val="white"/>
         </w:rPr>
-        <w:t xml:space="preserve"> with spectral layout. The graph is organized with the </w:t>
-      </w:r>
-      <w:r>
-        <w:rPr>
-          <w:color w:val="222222"/>
-          <w:highlight w:val="white"/>
-        </w:rPr>
-        <w:t>eigenvectors of Lapl</w:t>
-      </w:r>
-      <w:r>
-        <w:rPr>
-          <w:color w:val="222222"/>
-          <w:highlight w:val="white"/>
-        </w:rPr>
-        <w:t xml:space="preserve">ace matrix. We </w:t>
-      </w:r>
-      <w:r>
-        <w:rPr>
-          <w:color w:val="222222"/>
-          <w:highlight w:val="white"/>
-        </w:rPr>
-        <w:t xml:space="preserve">can see that </w:t>
+        <w:t xml:space="preserve"> with spectral layout. The graph is organized with the eigenvectors of Laplace matrix. We can see that </w:t>
       </w:r>
       <w:proofErr w:type="spellStart"/>
       <w:r>
@@ -6068,7 +5513,21 @@
           <w:color w:val="222222"/>
           <w:highlight w:val="white"/>
         </w:rPr>
-        <w:t xml:space="preserve"> (and Honda)  really stan</w:t>
+        <w:t xml:space="preserve"> and Honda</w:t>
+      </w:r>
+      <w:r>
+        <w:rPr>
+          <w:color w:val="222222"/>
+          <w:highlight w:val="white"/>
+        </w:rPr>
+        <w:t xml:space="preserve"> </w:t>
+      </w:r>
+      <w:r>
+        <w:rPr>
+          <w:color w:val="222222"/>
+          <w:highlight w:val="white"/>
+        </w:rPr>
+        <w:t>really stan</w:t>
       </w:r>
       <w:r>
         <w:rPr>
@@ -6171,20 +5630,16 @@
       </w:r>
       <w:r>
         <w:rPr>
-          <w:rFonts w:ascii="Times New Roman" w:eastAsia="Times New Roman" w:hAnsi="Times New Roman" w:cs="Times New Roman"/>
-          <w:color w:val="222222"/>
-          <w:sz w:val="14"/>
-          <w:szCs w:val="14"/>
+          <w:rFonts w:eastAsia="Times New Roman"/>
+          <w:color w:val="222222"/>
           <w:highlight w:val="white"/>
         </w:rPr>
         <w:t xml:space="preserve"> </w:t>
       </w:r>
       <w:r>
         <w:rPr>
-          <w:rFonts w:ascii="Times New Roman" w:eastAsia="Times New Roman" w:hAnsi="Times New Roman" w:cs="Times New Roman"/>
-          <w:color w:val="222222"/>
-          <w:sz w:val="14"/>
-          <w:szCs w:val="14"/>
+          <w:rFonts w:eastAsia="Times New Roman"/>
+          <w:color w:val="222222"/>
           <w:highlight w:val="white"/>
         </w:rPr>
         <w:tab/>
@@ -6216,6 +5671,7 @@
     <w:p>
       <w:pPr>
         <w:spacing w:line="240" w:lineRule="auto"/>
+        <w:ind w:firstLine="720"/>
         <w:rPr>
           <w:color w:val="222222"/>
           <w:highlight w:val="white"/>
@@ -6226,31 +5682,32 @@
           <w:color w:val="222222"/>
           <w:highlight w:val="white"/>
         </w:rPr>
-        <w:t>The top 10 brands f</w:t>
-      </w:r>
-      <w:r>
-        <w:rPr>
-          <w:color w:val="222222"/>
-          <w:highlight w:val="white"/>
-        </w:rPr>
-        <w:t xml:space="preserve">rom the corpus were Honda, Toyota, Ford, Nissan, Hyundai, Mazda, Chevrolet, Chrysler, Saturn, Dodge. </w:t>
+        <w:t xml:space="preserve">The top 10 brands from the corpus were Honda, Toyota, Ford, Nissan, Hyundai, Mazda, Chevrolet, Chrysler, Saturn, Dodge. </w:t>
       </w:r>
     </w:p>
     <w:p>
       <w:pPr>
         <w:spacing w:line="240" w:lineRule="auto"/>
+        <w:ind w:firstLine="720"/>
         <w:rPr>
           <w:b/>
           <w:color w:val="222222"/>
           <w:highlight w:val="white"/>
         </w:rPr>
       </w:pPr>
+      <w:r>
+        <w:rPr>
+          <w:color w:val="222222"/>
+          <w:highlight w:val="white"/>
+        </w:rPr>
+        <w:t>The two brands with the highest lift were Chevy, and Saturn with a lift value of 4.6. This signifies that Chevy and Saturn are talked about a lot together in the posts. Also on the MDS graph Chevy and Saturn are relatively close together and look to be in the same cluster. This indicates that Chevy and Saturn compete in the same space when it comes to people comparing two cars. This information could be used to restructure how Chevy or Saturn competes in the automotive industry.</w:t>
+      </w:r>
     </w:p>
     <w:p>
       <w:pPr>
         <w:spacing w:line="240" w:lineRule="auto"/>
-        <w:rPr>
-          <w:b/>
+        <w:ind w:firstLine="720"/>
+        <w:rPr>
           <w:color w:val="222222"/>
           <w:highlight w:val="white"/>
         </w:rPr>
@@ -6260,153 +5717,148 @@
           <w:color w:val="222222"/>
           <w:highlight w:val="white"/>
         </w:rPr>
-        <w:t>The two brands with the highest lift were Chevy, and Saturn with a lift value of 4.6. This signifies that Chevy and Saturn are talked about a lot togethe</w:t>
-      </w:r>
-      <w:r>
-        <w:rPr>
-          <w:color w:val="222222"/>
-          <w:highlight w:val="white"/>
-        </w:rPr>
-        <w:t>r in the posts. Also on the MDS graph Chevy and Saturn are relatively close together and look to be in the same cluster. This indicates that Chevy and Saturn compete in the same space when it comes to people comparing two cars. This information could be us</w:t>
-      </w:r>
-      <w:r>
-        <w:rPr>
-          <w:color w:val="222222"/>
-          <w:highlight w:val="white"/>
-        </w:rPr>
-        <w:t>ed to restructure how Chevy or Saturn competes in the automotive industry.</w:t>
+        <w:t xml:space="preserve">Given the MDS map, two other brands of interest are Hyundai and Dodge. Hyundai is talked about the most with other brands. This information can be used </w:t>
+      </w:r>
+      <w:proofErr w:type="gramStart"/>
+      <w:r>
+        <w:rPr>
+          <w:color w:val="222222"/>
+          <w:highlight w:val="white"/>
+        </w:rPr>
+        <w:t>in an effort to</w:t>
+      </w:r>
+      <w:proofErr w:type="gramEnd"/>
+      <w:r>
+        <w:rPr>
+          <w:color w:val="222222"/>
+          <w:highlight w:val="white"/>
+        </w:rPr>
+        <w:t xml:space="preserve"> </w:t>
+      </w:r>
+      <w:r>
+        <w:rPr>
+          <w:color w:val="222222"/>
+          <w:highlight w:val="white"/>
+        </w:rPr>
+        <w:t xml:space="preserve">capitalize on </w:t>
+      </w:r>
+      <w:r>
+        <w:rPr>
+          <w:color w:val="222222"/>
+          <w:highlight w:val="white"/>
+        </w:rPr>
+        <w:t xml:space="preserve">conversations and top-of-mind associations regarding Hyundai </w:t>
+      </w:r>
+      <w:r>
+        <w:rPr>
+          <w:color w:val="222222"/>
+          <w:highlight w:val="white"/>
+        </w:rPr>
+        <w:t>and convert them</w:t>
+      </w:r>
+      <w:r>
+        <w:rPr>
+          <w:color w:val="222222"/>
+          <w:highlight w:val="white"/>
+        </w:rPr>
+        <w:t xml:space="preserve"> actual purchasing behavior. In contrast, Dodge is not talked about a lot with relation to other brands and a marketing effort can be taken to in</w:t>
+      </w:r>
+      <w:r>
+        <w:rPr>
+          <w:color w:val="222222"/>
+          <w:highlight w:val="white"/>
+        </w:rPr>
+        <w:t>crease the popularity of Dodge and place it in consumers’ top-of-mind comparison space.</w:t>
       </w:r>
     </w:p>
     <w:p>
       <w:pPr>
         <w:spacing w:line="240" w:lineRule="auto"/>
-        <w:rPr>
-          <w:color w:val="222222"/>
-          <w:highlight w:val="white"/>
-        </w:rPr>
+        <w:ind w:firstLine="720"/>
       </w:pPr>
       <w:r>
-        <w:rPr>
-          <w:color w:val="222222"/>
-          <w:highlight w:val="white"/>
-        </w:rPr>
-        <w:t>Given the MDS map, two other brands of interest are Hyundai and Dodge. Hyundai is talked about the most with other brands. This information can be used in an effort to convert conve</w:t>
-      </w:r>
-      <w:r>
-        <w:rPr>
-          <w:color w:val="222222"/>
-          <w:highlight w:val="white"/>
-        </w:rPr>
-        <w:t>rsations and top-of-mind associations regarding Hyundai to actual purchasing behavior. In contrast, Dodge is not talked about a lot with relation to other brands and a marketing effort can be taken to increase the popularity of Dodge to increase its conver</w:t>
-      </w:r>
-      <w:r>
-        <w:rPr>
-          <w:color w:val="222222"/>
-          <w:highlight w:val="white"/>
-        </w:rPr>
-        <w:t>sation rate.</w:t>
+        <w:t>From the previous part of our project, we calculated the lift values for the top 10 brands to find the association between brands. For Task D, we are interested in finding the conditional lift values to determine which attributes will be useful for the product managers and marketing/ advertising managers.</w:t>
       </w:r>
     </w:p>
     <w:p>
       <w:pPr>
         <w:spacing w:line="240" w:lineRule="auto"/>
+        <w:ind w:firstLine="720"/>
       </w:pPr>
       <w:r>
-        <w:t>From the previous part of our project, we calculated the lift values for the top 10 brands to find the association between brands. For Task D, we are interested in finding the conditional lift values to determine which attributes w</w:t>
-      </w:r>
-      <w:r>
-        <w:t>ill be useful for the product managers and marketing/ advertising managers.</w:t>
+        <w:lastRenderedPageBreak/>
+        <w:t>In the following table, we calculated the conditional lift values for each of the top 5 brands given each of the attributes. Based on these values, we</w:t>
+      </w:r>
+      <w:r>
+        <w:t xml:space="preserve"> can </w:t>
+      </w:r>
+      <w:r>
+        <w:t>suggest which attributes each brand is associated with the most.</w:t>
       </w:r>
     </w:p>
     <w:p>
       <w:pPr>
         <w:spacing w:line="240" w:lineRule="auto"/>
+        <w:ind w:firstLine="720"/>
       </w:pPr>
       <w:r>
-        <w:t>In the following table, we calculated the conditional lift values for each of the top 5 brands given each of the attributes. Based on these values, we are able to suggest which att</w:t>
-      </w:r>
-      <w:r>
-        <w:t>ributes each brand is associated with the most.</w:t>
+        <w:t xml:space="preserve">For product managers, since they are more interested in exploring new products/functions of cars, they need to be sensitive to what people are discussing. </w:t>
+      </w:r>
+      <w:r>
+        <w:t xml:space="preserve">In </w:t>
+      </w:r>
+      <w:r>
+        <w:t>the table below, a product manager should pay a</w:t>
+      </w:r>
+      <w:r>
+        <w:t>ttention to the highest value for</w:t>
+      </w:r>
+      <w:r>
+        <w:t xml:space="preserve"> each of the attributes. In th</w:t>
+      </w:r>
+      <w:r>
+        <w:t>is case, he/she should explore Toyota and Nissan for performance, Hyundai for aesthetics, Nissan for type, Toyota for experience and Hyundai for value. For a given attribute</w:t>
+      </w:r>
+      <w:r>
+        <w:t>,</w:t>
+      </w:r>
+      <w:r>
+        <w:t xml:space="preserve"> the</w:t>
+      </w:r>
+      <w:r>
+        <w:t xml:space="preserve"> manager should </w:t>
+      </w:r>
+      <w:proofErr w:type="gramStart"/>
+      <w:r>
+        <w:t>look</w:t>
+      </w:r>
+      <w:r>
+        <w:t xml:space="preserve"> into</w:t>
+      </w:r>
+      <w:proofErr w:type="gramEnd"/>
+      <w:r>
+        <w:t xml:space="preserve"> the brand with highest value and study/explore why people all talk about this brand. Then, he/she would be able to come out with some strategy to improve his/her product. </w:t>
       </w:r>
     </w:p>
     <w:p>
       <w:pPr>
         <w:spacing w:line="240" w:lineRule="auto"/>
+        <w:ind w:firstLine="720"/>
       </w:pPr>
       <w:r>
-        <w:lastRenderedPageBreak/>
-        <w:t>For product managers, since they are more interested in exploring new products/functions of cars, they need to be more sensitive to what people are discussing. Therefore, if you look at the table below, a pr</w:t>
-      </w:r>
-      <w:r>
-        <w:t xml:space="preserve">oduct manager should pay attention to the highest value in each of the attributes. In this case, he/she should explore </w:t>
-      </w:r>
-      <w:proofErr w:type="spellStart"/>
-      <w:r>
-        <w:t>toyota</w:t>
-      </w:r>
-      <w:proofErr w:type="spellEnd"/>
-      <w:r>
-        <w:t xml:space="preserve"> and </w:t>
-      </w:r>
-      <w:proofErr w:type="spellStart"/>
-      <w:r>
-        <w:t>nissan</w:t>
-      </w:r>
-      <w:proofErr w:type="spellEnd"/>
-      <w:r>
-        <w:t xml:space="preserve"> for performance, </w:t>
-      </w:r>
-      <w:proofErr w:type="spellStart"/>
-      <w:r>
-        <w:t>hyundai</w:t>
-      </w:r>
-      <w:proofErr w:type="spellEnd"/>
-      <w:r>
-        <w:t xml:space="preserve"> for aesthetics, </w:t>
-      </w:r>
-      <w:proofErr w:type="spellStart"/>
-      <w:r>
-        <w:t>nissan</w:t>
-      </w:r>
-      <w:proofErr w:type="spellEnd"/>
-      <w:r>
-        <w:t xml:space="preserve"> for type, </w:t>
-      </w:r>
-      <w:proofErr w:type="spellStart"/>
-      <w:r>
-        <w:t>toyota</w:t>
-      </w:r>
-      <w:proofErr w:type="spellEnd"/>
-      <w:r>
-        <w:t xml:space="preserve"> for experience and </w:t>
-      </w:r>
-      <w:proofErr w:type="spellStart"/>
-      <w:r>
-        <w:t>hyundai</w:t>
-      </w:r>
-      <w:proofErr w:type="spellEnd"/>
-      <w:r>
-        <w:t xml:space="preserve"> for value.  So based on whi</w:t>
-      </w:r>
-      <w:r>
-        <w:t xml:space="preserve">ch attribute the manager is interested, manager should take a look into the brand with highest value and study/explore why people all talk about this brand. Then, he/she would be able to come out with some strategy to improve his/her product. </w:t>
-      </w:r>
-    </w:p>
-    <w:p>
-      <w:pPr>
-        <w:spacing w:line="240" w:lineRule="auto"/>
-      </w:pPr>
-      <w:r>
-        <w:t>For marketi</w:t>
-      </w:r>
-      <w:r>
-        <w:t xml:space="preserve">ng managers, we’d recommend looking at low conditional lift values for each attribute since it may indicate a relative weakness in brand perception. In this case, Ford and Hyundai have lowest value for performance, Ford has the lowest value in aesthetics, </w:t>
-      </w:r>
-      <w:r>
-        <w:t>Hyundai has the lowest value in type, Nissan for experience and value. After identifying the right target, the manager can come up with some ways to improve brand image by comparing to other top brands within the attribute. The marketing manager could desi</w:t>
-      </w:r>
-      <w:r>
-        <w:t>gn a marketing campaign which attempts with an increase in conditional lift as a metric of success.</w:t>
+        <w:t>For marketing managers, we’d recommend looking at low conditional lift values for each attribute since it may indicate a relative weakness in brand perception. In this case, Ford and Hyundai have</w:t>
+      </w:r>
+      <w:r>
+        <w:t xml:space="preserve"> the</w:t>
+      </w:r>
+      <w:r>
+        <w:t xml:space="preserve"> lowest value for performance, Ford has the lowest value in aesthetics, Hyundai has the lowest value in type, </w:t>
+      </w:r>
+      <w:r>
+        <w:t>and Nissan has the lowest for</w:t>
+      </w:r>
+      <w:r>
+        <w:t xml:space="preserve"> experience and value. After identifying the right target, the manager can come up with some ways to improve brand image by comparing to other top brands within the attribute. The marketing manager could design a marketing campaign which attempts with an increase in conditional lift as a metric of success.</w:t>
       </w:r>
     </w:p>
     <w:p>
@@ -6470,9 +5922,8 @@
     <w:p>
       <w:pPr>
         <w:spacing w:line="240" w:lineRule="auto"/>
+        <w:ind w:firstLine="720"/>
       </w:pPr>
-      <w:bookmarkStart w:id="0" w:name="_GoBack"/>
-      <w:bookmarkEnd w:id="0"/>
       <w:r>
         <w:rPr>
           <w:color w:val="222222"/>
@@ -6486,7 +5937,14 @@
           <w:color w:val="222222"/>
           <w:highlight w:val="white"/>
         </w:rPr>
-        <w:t xml:space="preserve">1.75 </w:t>
+        <w:t xml:space="preserve">1.75 conditioned on “experience” </w:t>
+      </w:r>
+      <w:r>
+        <w:rPr>
+          <w:color w:val="222222"/>
+          <w:highlight w:val="white"/>
+        </w:rPr>
+        <w:t xml:space="preserve">and </w:t>
       </w:r>
       <w:r>
         <w:rPr>
@@ -6494,21 +5952,6 @@
           <w:color w:val="222222"/>
           <w:highlight w:val="white"/>
         </w:rPr>
-        <w:t xml:space="preserve">conditioned on “experience” </w:t>
-      </w:r>
-      <w:r>
-        <w:rPr>
-          <w:color w:val="222222"/>
-          <w:highlight w:val="white"/>
-        </w:rPr>
-        <w:t xml:space="preserve">and </w:t>
-      </w:r>
-      <w:r>
-        <w:rPr>
-          <w:b/>
-          <w:color w:val="222222"/>
-          <w:highlight w:val="white"/>
-        </w:rPr>
         <w:t>1.57 on “performance.”</w:t>
       </w:r>
       <w:r>
@@ -6516,7 +5959,21 @@
           <w:color w:val="222222"/>
           <w:highlight w:val="white"/>
         </w:rPr>
-        <w:t xml:space="preserve"> This is significantly higher than the top-mentioned brands. Assuming that the sentiments are positive, we can reasonably conclude that users consider the BMW driving experience to be superior.</w:t>
+        <w:t xml:space="preserve"> This is significantly higher than the </w:t>
+      </w:r>
+      <w:r>
+        <w:rPr>
+          <w:color w:val="222222"/>
+          <w:highlight w:val="white"/>
+        </w:rPr>
+        <w:t>top-mentioned brands. Assuming positive sentimentality</w:t>
+      </w:r>
+      <w:r>
+        <w:rPr>
+          <w:color w:val="222222"/>
+          <w:highlight w:val="white"/>
+        </w:rPr>
+        <w:t>, we can reasonably conclude that users consider the BMW driving experience to be superior.</w:t>
       </w:r>
     </w:p>
     <w:sectPr>
@@ -6530,7 +5987,7 @@
 </file>
 
 <file path=word/styles.xml><?xml version="1.0" encoding="utf-8"?>
-<w:styles xmlns:mc="http://schemas.openxmlformats.org/markup-compatibility/2006" xmlns:r="http://schemas.openxmlformats.org/officeDocument/2006/relationships" xmlns:w="http://schemas.openxmlformats.org/wordprocessingml/2006/main" xmlns:w14="http://schemas.microsoft.com/office/word/2010/wordml" xmlns:w15="http://schemas.microsoft.com/office/word/2012/wordml" mc:Ignorable="w14 w15">
+<w:styles xmlns:mc="http://schemas.openxmlformats.org/markup-compatibility/2006" xmlns:r="http://schemas.openxmlformats.org/officeDocument/2006/relationships" xmlns:w="http://schemas.openxmlformats.org/wordprocessingml/2006/main" xmlns:w14="http://schemas.microsoft.com/office/word/2010/wordml" xmlns:w15="http://schemas.microsoft.com/office/word/2012/wordml" xmlns:w16cid="http://schemas.microsoft.com/office/word/2016/wordml/cid" xmlns:w16se="http://schemas.microsoft.com/office/word/2015/wordml/symex" mc:Ignorable="w14 w15 w16se w16cid">
   <w:docDefaults>
     <w:rPrDefault>
       <w:rPr>
@@ -6554,7 +6011,7 @@
       </w:pPr>
     </w:pPrDefault>
   </w:docDefaults>
-  <w:latentStyles w:defLockedState="0" w:defUIPriority="99" w:defSemiHidden="0" w:defUnhideWhenUsed="0" w:defQFormat="0" w:count="382">
+  <w:latentStyles w:defLockedState="0" w:defUIPriority="99" w:defSemiHidden="0" w:defUnhideWhenUsed="0" w:defQFormat="0" w:count="375">
     <w:lsdException w:name="Normal" w:uiPriority="0" w:qFormat="1"/>
     <w:lsdException w:name="heading 1" w:uiPriority="9" w:qFormat="1"/>
     <w:lsdException w:name="heading 2" w:semiHidden="1" w:uiPriority="9" w:unhideWhenUsed="1" w:qFormat="1"/>
@@ -6711,15 +6168,6 @@
     <w:lsdException w:name="Balloon Text" w:semiHidden="1" w:unhideWhenUsed="1"/>
     <w:lsdException w:name="Table Grid" w:uiPriority="39"/>
     <w:lsdException w:name="Table Theme" w:semiHidden="1" w:unhideWhenUsed="1"/>
-    <w:lsdException w:name="Note Level 1" w:semiHidden="1" w:unhideWhenUsed="1"/>
-    <w:lsdException w:name="Note Level 2" w:semiHidden="1" w:unhideWhenUsed="1"/>
-    <w:lsdException w:name="Note Level 3" w:semiHidden="1" w:unhideWhenUsed="1"/>
-    <w:lsdException w:name="Note Level 4" w:semiHidden="1" w:unhideWhenUsed="1"/>
-    <w:lsdException w:name="Note Level 5" w:semiHidden="1" w:unhideWhenUsed="1"/>
-    <w:lsdException w:name="Note Level 6" w:semiHidden="1" w:unhideWhenUsed="1"/>
-    <w:lsdException w:name="Note Level 7" w:semiHidden="1" w:unhideWhenUsed="1"/>
-    <w:lsdException w:name="Note Level 8" w:semiHidden="1" w:unhideWhenUsed="1"/>
-    <w:lsdException w:name="Note Level 9" w:semiHidden="1" w:unhideWhenUsed="1"/>
     <w:lsdException w:name="Placeholder Text" w:semiHidden="1"/>
     <w:lsdException w:name="No Spacing" w:uiPriority="1" w:qFormat="1"/>
     <w:lsdException w:name="Light Shading" w:uiPriority="60"/>
@@ -6941,7 +6389,7 @@
   <w:style w:type="paragraph" w:default="1" w:styleId="Normal">
     <w:name w:val="Normal"/>
   </w:style>
-  <w:style w:type="paragraph" w:styleId="Heading1">
+  <w:style w:type="paragraph" w:styleId="Ttulo1">
     <w:name w:val="heading 1"/>
     <w:basedOn w:val="Normal"/>
     <w:next w:val="Normal"/>
@@ -6956,7 +6404,7 @@
       <w:szCs w:val="40"/>
     </w:rPr>
   </w:style>
-  <w:style w:type="paragraph" w:styleId="Heading2">
+  <w:style w:type="paragraph" w:styleId="Ttulo2">
     <w:name w:val="heading 2"/>
     <w:basedOn w:val="Normal"/>
     <w:next w:val="Normal"/>
@@ -6971,7 +6419,7 @@
       <w:szCs w:val="32"/>
     </w:rPr>
   </w:style>
-  <w:style w:type="paragraph" w:styleId="Heading3">
+  <w:style w:type="paragraph" w:styleId="Ttulo3">
     <w:name w:val="heading 3"/>
     <w:basedOn w:val="Normal"/>
     <w:next w:val="Normal"/>
@@ -6987,7 +6435,7 @@
       <w:szCs w:val="28"/>
     </w:rPr>
   </w:style>
-  <w:style w:type="paragraph" w:styleId="Heading4">
+  <w:style w:type="paragraph" w:styleId="Ttulo4">
     <w:name w:val="heading 4"/>
     <w:basedOn w:val="Normal"/>
     <w:next w:val="Normal"/>
@@ -7003,7 +6451,7 @@
       <w:szCs w:val="24"/>
     </w:rPr>
   </w:style>
-  <w:style w:type="paragraph" w:styleId="Heading5">
+  <w:style w:type="paragraph" w:styleId="Ttulo5">
     <w:name w:val="heading 5"/>
     <w:basedOn w:val="Normal"/>
     <w:next w:val="Normal"/>
@@ -7017,7 +6465,7 @@
       <w:color w:val="666666"/>
     </w:rPr>
   </w:style>
-  <w:style w:type="paragraph" w:styleId="Heading6">
+  <w:style w:type="paragraph" w:styleId="Ttulo6">
     <w:name w:val="heading 6"/>
     <w:basedOn w:val="Normal"/>
     <w:next w:val="Normal"/>
@@ -7032,13 +6480,13 @@
       <w:color w:val="666666"/>
     </w:rPr>
   </w:style>
-  <w:style w:type="character" w:default="1" w:styleId="DefaultParagraphFont">
+  <w:style w:type="character" w:default="1" w:styleId="Fuentedeprrafopredeter">
     <w:name w:val="Default Paragraph Font"/>
     <w:uiPriority w:val="1"/>
     <w:semiHidden/>
     <w:unhideWhenUsed/>
   </w:style>
-  <w:style w:type="table" w:default="1" w:styleId="TableNormal">
+  <w:style w:type="table" w:default="1" w:styleId="Tablanormal">
     <w:name w:val="Normal Table"/>
     <w:uiPriority w:val="99"/>
     <w:semiHidden/>
@@ -7053,13 +6501,13 @@
       </w:tblCellMar>
     </w:tblPr>
   </w:style>
-  <w:style w:type="numbering" w:default="1" w:styleId="NoList">
+  <w:style w:type="numbering" w:default="1" w:styleId="Sinlista">
     <w:name w:val="No List"/>
     <w:uiPriority w:val="99"/>
     <w:semiHidden/>
     <w:unhideWhenUsed/>
   </w:style>
-  <w:style w:type="paragraph" w:styleId="Title">
+  <w:style w:type="paragraph" w:styleId="Ttulo">
     <w:name w:val="Title"/>
     <w:basedOn w:val="Normal"/>
     <w:next w:val="Normal"/>
@@ -7073,7 +6521,7 @@
       <w:szCs w:val="52"/>
     </w:rPr>
   </w:style>
-  <w:style w:type="paragraph" w:styleId="Subtitle">
+  <w:style w:type="paragraph" w:styleId="Subttulo">
     <w:name w:val="Subtitle"/>
     <w:basedOn w:val="Normal"/>
     <w:next w:val="Normal"/>
@@ -7089,11 +6537,10 @@
     </w:rPr>
   </w:style>
   <w:style w:type="table" w:customStyle="1" w:styleId="a">
-    <w:basedOn w:val="TableNormal"/>
+    <w:basedOn w:val="Tablanormal"/>
     <w:tblPr>
       <w:tblStyleRowBandSize w:val="1"/>
       <w:tblStyleColBandSize w:val="1"/>
-      <w:tblInd w:w="0" w:type="dxa"/>
       <w:tblCellMar>
         <w:top w:w="100" w:type="dxa"/>
         <w:left w:w="100" w:type="dxa"/>
@@ -7103,11 +6550,10 @@
     </w:tblPr>
   </w:style>
   <w:style w:type="table" w:customStyle="1" w:styleId="a0">
-    <w:basedOn w:val="TableNormal"/>
+    <w:basedOn w:val="Tablanormal"/>
     <w:tblPr>
       <w:tblStyleRowBandSize w:val="1"/>
       <w:tblStyleColBandSize w:val="1"/>
-      <w:tblInd w:w="0" w:type="dxa"/>
       <w:tblCellMar>
         <w:top w:w="100" w:type="dxa"/>
         <w:left w:w="100" w:type="dxa"/>

</xml_diff>